<commit_message>
Completed most admin interface API's; changed getPlaceDetails so that no reviews are fetched in that API; getReviews fetches all reviews now
</commit_message>
<xml_diff>
--- a/Admin Interface API Specifications.docx
+++ b/Admin Interface API Specifications.docx
@@ -46,12 +46,20 @@
           <w:numId w:val="2"/>
         </w:numPr>
       </w:pPr>
-      <w:r>
-        <w:rPr>
-          <w:rFonts w:ascii="Courier New" w:hAnsi="Courier New" w:cs="Courier New"/>
-        </w:rPr>
-        <w:t>username</w:t>
-      </w:r>
+      <w:proofErr w:type="spellStart"/>
+      <w:r>
+        <w:rPr>
+          <w:rFonts w:ascii="Courier New" w:hAnsi="Courier New" w:cs="Courier New"/>
+        </w:rPr>
+        <w:t>user</w:t>
+      </w:r>
+      <w:r>
+        <w:rPr>
+          <w:rFonts w:ascii="Courier New" w:hAnsi="Courier New" w:cs="Courier New"/>
+        </w:rPr>
+        <w:t>_email</w:t>
+      </w:r>
+      <w:proofErr w:type="spellEnd"/>
       <w:r>
         <w:rPr>
           <w:rFonts w:cs="Times New Roman"/>
@@ -248,12 +256,20 @@
           <w:numId w:val="3"/>
         </w:numPr>
       </w:pPr>
-      <w:r>
-        <w:rPr>
-          <w:rFonts w:ascii="Courier New" w:hAnsi="Courier New" w:cs="Courier New"/>
-        </w:rPr>
-        <w:t>username</w:t>
-      </w:r>
+      <w:proofErr w:type="spellStart"/>
+      <w:r>
+        <w:rPr>
+          <w:rFonts w:ascii="Courier New" w:hAnsi="Courier New" w:cs="Courier New"/>
+        </w:rPr>
+        <w:t>user</w:t>
+      </w:r>
+      <w:r>
+        <w:rPr>
+          <w:rFonts w:ascii="Courier New" w:hAnsi="Courier New" w:cs="Courier New"/>
+        </w:rPr>
+        <w:t>_email</w:t>
+      </w:r>
+      <w:proofErr w:type="spellEnd"/>
       <w:r>
         <w:rPr>
           <w:rFonts w:cs="Times New Roman"/>
@@ -435,6 +451,27 @@
     </w:p>
     <w:p>
       <w:pPr>
+        <w:pStyle w:val="ListParagraph"/>
+        <w:numPr>
+          <w:ilvl w:val="0"/>
+          <w:numId w:val="4"/>
+        </w:numPr>
+      </w:pPr>
+      <w:r>
+        <w:rPr>
+          <w:rFonts w:ascii="Courier New" w:hAnsi="Courier New" w:cs="Courier New"/>
+        </w:rPr>
+        <w:t>image</w:t>
+      </w:r>
+      <w:r>
+        <w:rPr>
+          <w:rFonts w:cs="Times New Roman"/>
+        </w:rPr>
+        <w:t xml:space="preserve"> (string)</w:t>
+      </w:r>
+    </w:p>
+    <w:p>
+      <w:pPr>
         <w:ind w:left="244"/>
       </w:pPr>
       <w:r>
@@ -455,7 +492,13 @@
         <w:rPr>
           <w:rFonts w:ascii="Courier New" w:hAnsi="Courier New" w:cs="Courier New"/>
         </w:rPr>
-        <w:t>updateDetails</w:t>
+        <w:t>updateDe</w:t>
+      </w:r>
+      <w:r>
+        <w:rPr>
+          <w:rFonts w:ascii="Courier New" w:hAnsi="Courier New" w:cs="Courier New"/>
+        </w:rPr>
+        <w:t>scription</w:t>
       </w:r>
       <w:proofErr w:type="spellEnd"/>
       <w:r>
@@ -517,6 +560,80 @@
     </w:p>
     <w:p>
       <w:pPr>
+        <w:ind w:left="244"/>
+      </w:pPr>
+      <w:proofErr w:type="spellStart"/>
+      <w:proofErr w:type="gramStart"/>
+      <w:r>
+        <w:t>utput</w:t>
+      </w:r>
+      <w:proofErr w:type="spellEnd"/>
+      <w:proofErr w:type="gramEnd"/>
+      <w:r>
+        <w:t>: return value (success or failure)</w:t>
+      </w:r>
+    </w:p>
+    <w:p/>
+    <w:p>
+      <w:pPr>
+        <w:pStyle w:val="ListParagraph"/>
+        <w:numPr>
+          <w:ilvl w:val="0"/>
+          <w:numId w:val="1"/>
+        </w:numPr>
+      </w:pPr>
+      <w:proofErr w:type="spellStart"/>
+      <w:r>
+        <w:rPr>
+          <w:rFonts w:ascii="Courier New" w:hAnsi="Courier New" w:cs="Courier New"/>
+        </w:rPr>
+        <w:t>update</w:t>
+      </w:r>
+      <w:r>
+        <w:rPr>
+          <w:rFonts w:ascii="Courier New" w:hAnsi="Courier New" w:cs="Courier New"/>
+        </w:rPr>
+        <w:t>CuisineType</w:t>
+      </w:r>
+      <w:proofErr w:type="spellEnd"/>
+      <w:r>
+        <w:rPr>
+          <w:rFonts w:ascii="Courier New" w:hAnsi="Courier New" w:cs="Courier New"/>
+        </w:rPr>
+        <w:br/>
+      </w:r>
+      <w:r>
+        <w:rPr>
+          <w:rFonts w:cs="Times New Roman"/>
+        </w:rPr>
+        <w:t>Input parameters:</w:t>
+      </w:r>
+    </w:p>
+    <w:p>
+      <w:pPr>
+        <w:pStyle w:val="ListParagraph"/>
+        <w:numPr>
+          <w:ilvl w:val="0"/>
+          <w:numId w:val="4"/>
+        </w:numPr>
+      </w:pPr>
+      <w:proofErr w:type="spellStart"/>
+      <w:r>
+        <w:rPr>
+          <w:rFonts w:ascii="Courier New" w:hAnsi="Courier New" w:cs="Courier New"/>
+        </w:rPr>
+        <w:t>placeID</w:t>
+      </w:r>
+      <w:proofErr w:type="spellEnd"/>
+      <w:r>
+        <w:rPr>
+          <w:rFonts w:cs="Times New Roman"/>
+        </w:rPr>
+        <w:t xml:space="preserve"> (integer)</w:t>
+      </w:r>
+    </w:p>
+    <w:p>
+      <w:pPr>
         <w:pStyle w:val="ListParagraph"/>
         <w:numPr>
           <w:ilvl w:val="0"/>
@@ -540,6 +657,73 @@
     </w:p>
     <w:p>
       <w:pPr>
+        <w:ind w:left="244"/>
+      </w:pPr>
+      <w:r>
+        <w:t>Output: return value (success or failure)</w:t>
+      </w:r>
+    </w:p>
+    <w:p/>
+    <w:p>
+      <w:pPr>
+        <w:pStyle w:val="ListParagraph"/>
+        <w:numPr>
+          <w:ilvl w:val="0"/>
+          <w:numId w:val="1"/>
+        </w:numPr>
+      </w:pPr>
+      <w:proofErr w:type="spellStart"/>
+      <w:r>
+        <w:rPr>
+          <w:rFonts w:ascii="Courier New" w:hAnsi="Courier New" w:cs="Courier New"/>
+        </w:rPr>
+        <w:t>update</w:t>
+      </w:r>
+      <w:r>
+        <w:rPr>
+          <w:rFonts w:ascii="Courier New" w:hAnsi="Courier New" w:cs="Courier New"/>
+        </w:rPr>
+        <w:t>HoursOfOperation</w:t>
+      </w:r>
+      <w:proofErr w:type="spellEnd"/>
+      <w:r>
+        <w:rPr>
+          <w:rFonts w:ascii="Courier New" w:hAnsi="Courier New" w:cs="Courier New"/>
+        </w:rPr>
+        <w:br/>
+      </w:r>
+      <w:r>
+        <w:rPr>
+          <w:rFonts w:cs="Times New Roman"/>
+        </w:rPr>
+        <w:t>Input parameters:</w:t>
+      </w:r>
+    </w:p>
+    <w:p>
+      <w:pPr>
+        <w:pStyle w:val="ListParagraph"/>
+        <w:numPr>
+          <w:ilvl w:val="0"/>
+          <w:numId w:val="4"/>
+        </w:numPr>
+      </w:pPr>
+      <w:proofErr w:type="spellStart"/>
+      <w:r>
+        <w:rPr>
+          <w:rFonts w:ascii="Courier New" w:hAnsi="Courier New" w:cs="Courier New"/>
+        </w:rPr>
+        <w:t>placeID</w:t>
+      </w:r>
+      <w:proofErr w:type="spellEnd"/>
+      <w:r>
+        <w:rPr>
+          <w:rFonts w:cs="Times New Roman"/>
+        </w:rPr>
+        <w:t xml:space="preserve"> (integer)</w:t>
+      </w:r>
+    </w:p>
+    <w:p>
+      <w:pPr>
         <w:pStyle w:val="ListParagraph"/>
         <w:numPr>
           <w:ilvl w:val="0"/>
@@ -563,6 +747,51 @@
     </w:p>
     <w:p>
       <w:pPr>
+        <w:ind w:left="244"/>
+      </w:pPr>
+      <w:r>
+        <w:lastRenderedPageBreak/>
+        <w:t>Output: return value (success or failure)</w:t>
+      </w:r>
+    </w:p>
+    <w:p/>
+    <w:p>
+      <w:pPr>
+        <w:pStyle w:val="ListParagraph"/>
+        <w:numPr>
+          <w:ilvl w:val="0"/>
+          <w:numId w:val="1"/>
+        </w:numPr>
+      </w:pPr>
+      <w:proofErr w:type="spellStart"/>
+      <w:r>
+        <w:rPr>
+          <w:rFonts w:ascii="Courier New" w:hAnsi="Courier New" w:cs="Courier New"/>
+        </w:rPr>
+        <w:t>update</w:t>
+      </w:r>
+      <w:r>
+        <w:rPr>
+          <w:rFonts w:ascii="Courier New" w:hAnsi="Courier New" w:cs="Courier New"/>
+        </w:rPr>
+        <w:t>PhoneNum</w:t>
+      </w:r>
+      <w:proofErr w:type="spellEnd"/>
+      <w:r>
+        <w:rPr>
+          <w:rFonts w:ascii="Courier New" w:hAnsi="Courier New" w:cs="Courier New"/>
+        </w:rPr>
+        <w:br/>
+      </w:r>
+      <w:r>
+        <w:rPr>
+          <w:rFonts w:cs="Times New Roman"/>
+        </w:rPr>
+        <w:t>Input parameters:</w:t>
+      </w:r>
+    </w:p>
+    <w:p>
+      <w:pPr>
         <w:pStyle w:val="ListParagraph"/>
         <w:numPr>
           <w:ilvl w:val="0"/>
@@ -606,6 +835,71 @@
         <w:rPr>
           <w:rFonts w:ascii="Courier New" w:hAnsi="Courier New" w:cs="Courier New"/>
         </w:rPr>
+        <w:t>update</w:t>
+      </w:r>
+      <w:r>
+        <w:rPr>
+          <w:rFonts w:ascii="Courier New" w:hAnsi="Courier New" w:cs="Courier New"/>
+        </w:rPr>
+        <w:t>Image</w:t>
+      </w:r>
+      <w:proofErr w:type="spellEnd"/>
+      <w:r>
+        <w:rPr>
+          <w:rFonts w:ascii="Courier New" w:hAnsi="Courier New" w:cs="Courier New"/>
+        </w:rPr>
+        <w:br/>
+      </w:r>
+      <w:r>
+        <w:rPr>
+          <w:rFonts w:cs="Times New Roman"/>
+        </w:rPr>
+        <w:t>Input parameters:</w:t>
+      </w:r>
+    </w:p>
+    <w:p>
+      <w:pPr>
+        <w:pStyle w:val="ListParagraph"/>
+        <w:numPr>
+          <w:ilvl w:val="0"/>
+          <w:numId w:val="6"/>
+        </w:numPr>
+      </w:pPr>
+      <w:r>
+        <w:rPr>
+          <w:rFonts w:ascii="Courier New" w:hAnsi="Courier New" w:cs="Courier New"/>
+        </w:rPr>
+        <w:t>image</w:t>
+      </w:r>
+      <w:r>
+        <w:rPr>
+          <w:rFonts w:cs="Times New Roman"/>
+        </w:rPr>
+        <w:t xml:space="preserve"> (string)</w:t>
+      </w:r>
+    </w:p>
+    <w:p>
+      <w:pPr>
+        <w:ind w:left="244"/>
+      </w:pPr>
+      <w:r>
+        <w:t>Output: return value (success or failure)</w:t>
+      </w:r>
+    </w:p>
+    <w:p/>
+    <w:p>
+      <w:pPr>
+        <w:pStyle w:val="ListParagraph"/>
+        <w:numPr>
+          <w:ilvl w:val="0"/>
+          <w:numId w:val="1"/>
+        </w:numPr>
+      </w:pPr>
+      <w:proofErr w:type="spellStart"/>
+      <w:r>
+        <w:rPr>
+          <w:rFonts w:ascii="Courier New" w:hAnsi="Courier New" w:cs="Courier New"/>
+        </w:rPr>
         <w:t>pushMessage</w:t>
       </w:r>
       <w:proofErr w:type="spellEnd"/>
@@ -685,13 +979,8 @@
         </w:rPr>
         <w:t>Output: return value (success or failure)</w:t>
       </w:r>
-    </w:p>
-    <w:p>
-      <w:pPr>
-        <w:rPr>
-          <w:rFonts w:cs="Times New Roman"/>
-        </w:rPr>
-      </w:pPr>
+      <w:bookmarkStart w:id="0" w:name="_GoBack"/>
+      <w:bookmarkEnd w:id="0"/>
     </w:p>
     <w:p>
       <w:pPr>
@@ -719,7 +1008,6 @@
           <w:b/>
           <w:u w:val="single"/>
         </w:rPr>
-        <w:lastRenderedPageBreak/>
         <w:t>Notes</w:t>
       </w:r>
     </w:p>
@@ -818,8 +1106,6 @@
         </w:rPr>
         <w:t>Nonzero value: failure (will let you know later about which nonzero values indicate which failures)</w:t>
       </w:r>
-      <w:bookmarkStart w:id="0" w:name="_GoBack"/>
-      <w:bookmarkEnd w:id="0"/>
     </w:p>
     <w:sectPr>
       <w:pgSz w:w="12240" w:h="15840"/>

</xml_diff>

<commit_message>
Completed pushMessage API; added menu API's; look at API Specification, Elvin, for menu API's
</commit_message>
<xml_diff>
--- a/Admin Interface API Specifications.docx
+++ b/Admin Interface API Specifications.docx
@@ -46,6 +46,7 @@
           <w:numId w:val="2"/>
         </w:numPr>
       </w:pPr>
+      <w:proofErr w:type="spellStart"/>
       <w:r>
         <w:rPr>
           <w:rFonts w:ascii="Courier New" w:hAnsi="Courier New" w:cs="Courier New"/>
@@ -58,6 +59,7 @@
         </w:rPr>
         <w:t>_email</w:t>
       </w:r>
+      <w:proofErr w:type="spellEnd"/>
       <w:r>
         <w:rPr>
           <w:rFonts w:cs="Times New Roman"/>
@@ -94,6 +96,7 @@
           <w:numId w:val="2"/>
         </w:numPr>
       </w:pPr>
+      <w:proofErr w:type="spellStart"/>
       <w:r>
         <w:rPr>
           <w:rFonts w:ascii="Courier New" w:hAnsi="Courier New" w:cs="Courier New"/>
@@ -106,6 +109,7 @@
         </w:rPr>
         <w:t>Name</w:t>
       </w:r>
+      <w:proofErr w:type="spellEnd"/>
       <w:r>
         <w:rPr>
           <w:rFonts w:cs="Times New Roman"/>
@@ -121,12 +125,14 @@
           <w:numId w:val="2"/>
         </w:numPr>
       </w:pPr>
+      <w:proofErr w:type="spellStart"/>
       <w:r>
         <w:rPr>
           <w:rFonts w:ascii="Courier New" w:hAnsi="Courier New" w:cs="Courier New"/>
         </w:rPr>
         <w:t>buildingName</w:t>
       </w:r>
+      <w:proofErr w:type="spellEnd"/>
       <w:r>
         <w:rPr>
           <w:rFonts w:cs="Times New Roman"/>
@@ -192,9 +198,1209 @@
           <w:rFonts w:cs="Times New Roman"/>
         </w:rPr>
         <w:t>string</w:t>
+      </w:r>
+      <w:r>
+        <w:rPr>
+          <w:rFonts w:cs="Times New Roman"/>
+        </w:rPr>
+        <w:t>)</w:t>
+      </w:r>
+    </w:p>
+    <w:p>
+      <w:pPr>
+        <w:ind w:left="244"/>
+        <w:rPr>
+          <w:rFonts w:cs="Times New Roman"/>
+        </w:rPr>
+      </w:pPr>
+      <w:r>
+        <w:t>Out</w:t>
+      </w:r>
+      <w:r>
+        <w:t>put: return value (success or failure)</w:t>
+      </w:r>
+      <w:r>
+        <w:t xml:space="preserve"> </w:t>
+      </w:r>
+      <w:r>
+        <w:t xml:space="preserve">with the </w:t>
+      </w:r>
+      <w:proofErr w:type="spellStart"/>
+      <w:r>
+        <w:rPr>
+          <w:rFonts w:ascii="Courier New" w:hAnsi="Courier New" w:cs="Courier New"/>
+        </w:rPr>
+        <w:t>placeID</w:t>
+      </w:r>
+      <w:proofErr w:type="spellEnd"/>
+      <w:r>
+        <w:rPr>
+          <w:rFonts w:cs="Times New Roman"/>
+        </w:rPr>
+        <w:t xml:space="preserve"> of the food place</w:t>
+      </w:r>
+    </w:p>
+    <w:p>
+      <w:pPr>
+        <w:ind w:left="244"/>
+      </w:pPr>
+    </w:p>
+    <w:p>
+      <w:pPr>
+        <w:pStyle w:val="ListParagraph"/>
+        <w:numPr>
+          <w:ilvl w:val="0"/>
+          <w:numId w:val="1"/>
+        </w:numPr>
+      </w:pPr>
+      <w:r>
+        <w:rPr>
+          <w:rFonts w:ascii="Courier New" w:hAnsi="Courier New" w:cs="Courier New"/>
+        </w:rPr>
+        <w:t>login</w:t>
+      </w:r>
+      <w:r>
+        <w:rPr>
+          <w:rFonts w:ascii="Courier New" w:hAnsi="Courier New" w:cs="Courier New"/>
+        </w:rPr>
+        <w:br/>
+      </w:r>
+      <w:r>
+        <w:rPr>
+          <w:rFonts w:cs="Times New Roman"/>
+        </w:rPr>
+        <w:t>Input parameters:</w:t>
+      </w:r>
+    </w:p>
+    <w:p>
+      <w:pPr>
+        <w:pStyle w:val="ListParagraph"/>
+        <w:numPr>
+          <w:ilvl w:val="0"/>
+          <w:numId w:val="3"/>
+        </w:numPr>
+      </w:pPr>
+      <w:proofErr w:type="spellStart"/>
+      <w:r>
+        <w:rPr>
+          <w:rFonts w:ascii="Courier New" w:hAnsi="Courier New" w:cs="Courier New"/>
+        </w:rPr>
+        <w:t>user</w:t>
+      </w:r>
+      <w:r>
+        <w:rPr>
+          <w:rFonts w:ascii="Courier New" w:hAnsi="Courier New" w:cs="Courier New"/>
+        </w:rPr>
+        <w:t>_email</w:t>
+      </w:r>
+      <w:proofErr w:type="spellEnd"/>
+      <w:r>
+        <w:rPr>
+          <w:rFonts w:cs="Times New Roman"/>
+        </w:rPr>
+        <w:t xml:space="preserve"> (string)</w:t>
+      </w:r>
+    </w:p>
+    <w:p>
+      <w:pPr>
+        <w:pStyle w:val="ListParagraph"/>
+        <w:numPr>
+          <w:ilvl w:val="0"/>
+          <w:numId w:val="3"/>
+        </w:numPr>
+      </w:pPr>
+      <w:r>
+        <w:rPr>
+          <w:rFonts w:ascii="Courier New" w:hAnsi="Courier New" w:cs="Courier New"/>
+        </w:rPr>
+        <w:t>password</w:t>
+      </w:r>
+      <w:r>
+        <w:rPr>
+          <w:rFonts w:cs="Times New Roman"/>
+        </w:rPr>
+        <w:t xml:space="preserve"> (encrypted, string)</w:t>
+      </w:r>
+    </w:p>
+    <w:p>
+      <w:pPr>
+        <w:ind w:left="244"/>
+      </w:pPr>
+      <w:r>
+        <w:t>Output: return value (success or failure)</w:t>
+      </w:r>
+    </w:p>
+    <w:p/>
+    <w:p>
+      <w:pPr>
+        <w:pStyle w:val="ListParagraph"/>
+        <w:numPr>
+          <w:ilvl w:val="0"/>
+          <w:numId w:val="1"/>
+        </w:numPr>
+      </w:pPr>
+      <w:proofErr w:type="spellStart"/>
+      <w:r>
+        <w:rPr>
+          <w:rFonts w:ascii="Courier New" w:hAnsi="Courier New" w:cs="Courier New"/>
+        </w:rPr>
+        <w:t>addDetails</w:t>
+      </w:r>
+      <w:proofErr w:type="spellEnd"/>
+      <w:r>
+        <w:rPr>
+          <w:rFonts w:ascii="Courier New" w:hAnsi="Courier New" w:cs="Courier New"/>
+        </w:rPr>
+        <w:br/>
+      </w:r>
+      <w:r>
+        <w:rPr>
+          <w:rFonts w:cs="Times New Roman"/>
+        </w:rPr>
+        <w:t>Input parameters:</w:t>
+      </w:r>
+    </w:p>
+    <w:p>
+      <w:pPr>
+        <w:pStyle w:val="ListParagraph"/>
+        <w:numPr>
+          <w:ilvl w:val="0"/>
+          <w:numId w:val="4"/>
+        </w:numPr>
+      </w:pPr>
+      <w:proofErr w:type="spellStart"/>
+      <w:r>
+        <w:rPr>
+          <w:rFonts w:ascii="Courier New" w:hAnsi="Courier New" w:cs="Courier New"/>
+        </w:rPr>
+        <w:t>placeID</w:t>
+      </w:r>
+      <w:proofErr w:type="spellEnd"/>
+      <w:r>
+        <w:rPr>
+          <w:rFonts w:cs="Times New Roman"/>
+        </w:rPr>
+        <w:t xml:space="preserve"> (integer)</w:t>
+      </w:r>
+    </w:p>
+    <w:p>
+      <w:pPr>
+        <w:pStyle w:val="ListParagraph"/>
+        <w:numPr>
+          <w:ilvl w:val="0"/>
+          <w:numId w:val="4"/>
+        </w:numPr>
+      </w:pPr>
+      <w:r>
+        <w:rPr>
+          <w:rFonts w:ascii="Courier New" w:hAnsi="Courier New" w:cs="Courier New"/>
+        </w:rPr>
+        <w:t>description</w:t>
+      </w:r>
+      <w:r>
+        <w:rPr>
+          <w:rFonts w:cs="Times New Roman"/>
+        </w:rPr>
+        <w:t xml:space="preserve"> (string)</w:t>
+      </w:r>
+    </w:p>
+    <w:p>
+      <w:pPr>
+        <w:pStyle w:val="ListParagraph"/>
+        <w:numPr>
+          <w:ilvl w:val="0"/>
+          <w:numId w:val="4"/>
+        </w:numPr>
+      </w:pPr>
+      <w:proofErr w:type="spellStart"/>
+      <w:r>
+        <w:rPr>
+          <w:rFonts w:ascii="Courier New" w:hAnsi="Courier New" w:cs="Courier New"/>
+        </w:rPr>
+        <w:t>cuisineType</w:t>
+      </w:r>
+      <w:proofErr w:type="spellEnd"/>
+      <w:r>
+        <w:rPr>
+          <w:rFonts w:cs="Times New Roman"/>
+        </w:rPr>
+        <w:t xml:space="preserve"> (string)</w:t>
+      </w:r>
+    </w:p>
+    <w:p>
+      <w:pPr>
+        <w:pStyle w:val="ListParagraph"/>
+        <w:numPr>
+          <w:ilvl w:val="0"/>
+          <w:numId w:val="4"/>
+        </w:numPr>
+      </w:pPr>
+      <w:proofErr w:type="spellStart"/>
+      <w:r>
+        <w:rPr>
+          <w:rFonts w:ascii="Courier New" w:hAnsi="Courier New" w:cs="Courier New"/>
+        </w:rPr>
+        <w:t>hoursOfOperation</w:t>
+      </w:r>
+      <w:proofErr w:type="spellEnd"/>
+      <w:r>
+        <w:rPr>
+          <w:rFonts w:cs="Times New Roman"/>
+        </w:rPr>
+        <w:t xml:space="preserve"> (string)</w:t>
+      </w:r>
+    </w:p>
+    <w:p>
+      <w:pPr>
+        <w:pStyle w:val="ListParagraph"/>
+        <w:numPr>
+          <w:ilvl w:val="0"/>
+          <w:numId w:val="4"/>
+        </w:numPr>
+      </w:pPr>
+      <w:proofErr w:type="spellStart"/>
+      <w:r>
+        <w:rPr>
+          <w:rFonts w:ascii="Courier New" w:hAnsi="Courier New" w:cs="Courier New"/>
+        </w:rPr>
+        <w:t>phoneNum</w:t>
+      </w:r>
+      <w:proofErr w:type="spellEnd"/>
+      <w:r>
+        <w:rPr>
+          <w:rFonts w:cs="Times New Roman"/>
+        </w:rPr>
+        <w:t xml:space="preserve"> (string)</w:t>
+      </w:r>
+    </w:p>
+    <w:p>
+      <w:pPr>
+        <w:pStyle w:val="ListParagraph"/>
+        <w:numPr>
+          <w:ilvl w:val="0"/>
+          <w:numId w:val="4"/>
+        </w:numPr>
+      </w:pPr>
+      <w:r>
+        <w:rPr>
+          <w:rFonts w:ascii="Courier New" w:hAnsi="Courier New" w:cs="Courier New"/>
+        </w:rPr>
+        <w:t>image</w:t>
+      </w:r>
+      <w:r>
+        <w:rPr>
+          <w:rFonts w:cs="Times New Roman"/>
+        </w:rPr>
+        <w:t xml:space="preserve"> (string)</w:t>
+      </w:r>
+    </w:p>
+    <w:p>
+      <w:pPr>
+        <w:ind w:left="244"/>
+      </w:pPr>
+      <w:r>
+        <w:t>Output: return value (success or failure)</w:t>
+      </w:r>
+    </w:p>
+    <w:p/>
+    <w:p>
+      <w:pPr>
+        <w:pStyle w:val="ListParagraph"/>
+        <w:numPr>
+          <w:ilvl w:val="0"/>
+          <w:numId w:val="1"/>
+        </w:numPr>
+      </w:pPr>
+      <w:proofErr w:type="spellStart"/>
+      <w:r>
+        <w:rPr>
+          <w:rFonts w:ascii="Courier New" w:hAnsi="Courier New" w:cs="Courier New"/>
+        </w:rPr>
+        <w:t>updateDe</w:t>
+      </w:r>
+      <w:r>
+        <w:rPr>
+          <w:rFonts w:ascii="Courier New" w:hAnsi="Courier New" w:cs="Courier New"/>
+        </w:rPr>
+        <w:t>scription</w:t>
+      </w:r>
+      <w:proofErr w:type="spellEnd"/>
+      <w:r>
+        <w:rPr>
+          <w:rFonts w:ascii="Courier New" w:hAnsi="Courier New" w:cs="Courier New"/>
+        </w:rPr>
+        <w:br/>
+      </w:r>
+      <w:r>
+        <w:rPr>
+          <w:rFonts w:cs="Times New Roman"/>
+        </w:rPr>
+        <w:t>Input parameters:</w:t>
+      </w:r>
+    </w:p>
+    <w:p>
+      <w:pPr>
+        <w:pStyle w:val="ListParagraph"/>
+        <w:numPr>
+          <w:ilvl w:val="0"/>
+          <w:numId w:val="4"/>
+        </w:numPr>
+      </w:pPr>
+      <w:proofErr w:type="spellStart"/>
+      <w:r>
+        <w:rPr>
+          <w:rFonts w:ascii="Courier New" w:hAnsi="Courier New" w:cs="Courier New"/>
+        </w:rPr>
+        <w:t>placeID</w:t>
+      </w:r>
+      <w:proofErr w:type="spellEnd"/>
+      <w:r>
+        <w:rPr>
+          <w:rFonts w:cs="Times New Roman"/>
+        </w:rPr>
+        <w:t xml:space="preserve"> (integer)</w:t>
+      </w:r>
+    </w:p>
+    <w:p>
+      <w:pPr>
+        <w:pStyle w:val="ListParagraph"/>
+        <w:numPr>
+          <w:ilvl w:val="0"/>
+          <w:numId w:val="6"/>
+        </w:numPr>
+      </w:pPr>
+      <w:r>
+        <w:rPr>
+          <w:rFonts w:ascii="Courier New" w:hAnsi="Courier New" w:cs="Courier New"/>
+        </w:rPr>
+        <w:t>description</w:t>
+      </w:r>
+      <w:r>
+        <w:rPr>
+          <w:rFonts w:cs="Times New Roman"/>
+        </w:rPr>
+        <w:t xml:space="preserve"> (string)</w:t>
+      </w:r>
+    </w:p>
+    <w:p>
+      <w:pPr>
+        <w:ind w:left="244"/>
+      </w:pPr>
+      <w:proofErr w:type="spellStart"/>
+      <w:proofErr w:type="gramStart"/>
+      <w:r>
+        <w:t>utput</w:t>
+      </w:r>
+      <w:proofErr w:type="spellEnd"/>
+      <w:proofErr w:type="gramEnd"/>
+      <w:r>
+        <w:t>: return value (success or failure)</w:t>
+      </w:r>
+    </w:p>
+    <w:p/>
+    <w:p>
+      <w:pPr>
+        <w:pStyle w:val="ListParagraph"/>
+        <w:numPr>
+          <w:ilvl w:val="0"/>
+          <w:numId w:val="1"/>
+        </w:numPr>
+      </w:pPr>
+      <w:proofErr w:type="spellStart"/>
+      <w:r>
+        <w:rPr>
+          <w:rFonts w:ascii="Courier New" w:hAnsi="Courier New" w:cs="Courier New"/>
+        </w:rPr>
+        <w:t>updateCuisineType</w:t>
+      </w:r>
+      <w:proofErr w:type="spellEnd"/>
+      <w:r>
+        <w:rPr>
+          <w:rFonts w:ascii="Courier New" w:hAnsi="Courier New" w:cs="Courier New"/>
+        </w:rPr>
+        <w:br/>
+      </w:r>
+      <w:r>
+        <w:rPr>
+          <w:rFonts w:cs="Times New Roman"/>
+        </w:rPr>
+        <w:t>Input parameters:</w:t>
+      </w:r>
+    </w:p>
+    <w:p>
+      <w:pPr>
+        <w:pStyle w:val="ListParagraph"/>
+        <w:numPr>
+          <w:ilvl w:val="0"/>
+          <w:numId w:val="4"/>
+        </w:numPr>
+      </w:pPr>
+      <w:proofErr w:type="spellStart"/>
+      <w:r>
+        <w:rPr>
+          <w:rFonts w:ascii="Courier New" w:hAnsi="Courier New" w:cs="Courier New"/>
+        </w:rPr>
+        <w:t>placeID</w:t>
+      </w:r>
+      <w:proofErr w:type="spellEnd"/>
+      <w:r>
+        <w:rPr>
+          <w:rFonts w:cs="Times New Roman"/>
+        </w:rPr>
+        <w:t xml:space="preserve"> (integer)</w:t>
+      </w:r>
+    </w:p>
+    <w:p>
+      <w:pPr>
+        <w:pStyle w:val="ListParagraph"/>
+        <w:numPr>
+          <w:ilvl w:val="0"/>
+          <w:numId w:val="6"/>
+        </w:numPr>
+      </w:pPr>
+      <w:proofErr w:type="spellStart"/>
+      <w:r>
+        <w:rPr>
+          <w:rFonts w:ascii="Courier New" w:hAnsi="Courier New" w:cs="Courier New"/>
+        </w:rPr>
+        <w:t>cuisineType</w:t>
+      </w:r>
+      <w:proofErr w:type="spellEnd"/>
+      <w:r>
+        <w:rPr>
+          <w:rFonts w:cs="Times New Roman"/>
+        </w:rPr>
+        <w:t xml:space="preserve"> (string)</w:t>
+      </w:r>
+    </w:p>
+    <w:p>
+      <w:pPr>
+        <w:ind w:left="244"/>
+      </w:pPr>
+      <w:r>
+        <w:t>Output: return value (success or failure)</w:t>
+      </w:r>
+    </w:p>
+    <w:p/>
+    <w:p>
+      <w:pPr>
+        <w:pStyle w:val="ListParagraph"/>
+        <w:numPr>
+          <w:ilvl w:val="0"/>
+          <w:numId w:val="1"/>
+        </w:numPr>
+      </w:pPr>
+      <w:proofErr w:type="spellStart"/>
+      <w:r>
+        <w:rPr>
+          <w:rFonts w:ascii="Courier New" w:hAnsi="Courier New" w:cs="Courier New"/>
+        </w:rPr>
+        <w:t>updateHoursOfOperation</w:t>
+      </w:r>
+      <w:proofErr w:type="spellEnd"/>
+      <w:r>
+        <w:rPr>
+          <w:rFonts w:ascii="Courier New" w:hAnsi="Courier New" w:cs="Courier New"/>
+        </w:rPr>
+        <w:br/>
+      </w:r>
+      <w:r>
+        <w:rPr>
+          <w:rFonts w:cs="Times New Roman"/>
+        </w:rPr>
+        <w:t>Input parameters:</w:t>
+      </w:r>
+    </w:p>
+    <w:p>
+      <w:pPr>
+        <w:pStyle w:val="ListParagraph"/>
+        <w:numPr>
+          <w:ilvl w:val="0"/>
+          <w:numId w:val="4"/>
+        </w:numPr>
+      </w:pPr>
+      <w:proofErr w:type="spellStart"/>
+      <w:r>
+        <w:rPr>
+          <w:rFonts w:ascii="Courier New" w:hAnsi="Courier New" w:cs="Courier New"/>
+        </w:rPr>
+        <w:t>placeID</w:t>
+      </w:r>
+      <w:proofErr w:type="spellEnd"/>
+      <w:r>
+        <w:rPr>
+          <w:rFonts w:cs="Times New Roman"/>
+        </w:rPr>
+        <w:t xml:space="preserve"> (integer)</w:t>
+      </w:r>
+    </w:p>
+    <w:p>
+      <w:pPr>
+        <w:pStyle w:val="ListParagraph"/>
+        <w:numPr>
+          <w:ilvl w:val="0"/>
+          <w:numId w:val="6"/>
+        </w:numPr>
+      </w:pPr>
+      <w:proofErr w:type="spellStart"/>
+      <w:r>
+        <w:rPr>
+          <w:rFonts w:ascii="Courier New" w:hAnsi="Courier New" w:cs="Courier New"/>
+        </w:rPr>
+        <w:t>hoursOfOperation</w:t>
+      </w:r>
+      <w:proofErr w:type="spellEnd"/>
+      <w:r>
+        <w:rPr>
+          <w:rFonts w:cs="Times New Roman"/>
+        </w:rPr>
+        <w:t xml:space="preserve"> (string)</w:t>
+      </w:r>
+    </w:p>
+    <w:p>
+      <w:pPr>
+        <w:ind w:left="244"/>
+      </w:pPr>
+      <w:r>
+        <w:lastRenderedPageBreak/>
+        <w:t>Output: return value (success or failure)</w:t>
+      </w:r>
+    </w:p>
+    <w:p/>
+    <w:p>
+      <w:pPr>
+        <w:pStyle w:val="ListParagraph"/>
+        <w:numPr>
+          <w:ilvl w:val="0"/>
+          <w:numId w:val="1"/>
+        </w:numPr>
+      </w:pPr>
+      <w:proofErr w:type="spellStart"/>
+      <w:r>
+        <w:rPr>
+          <w:rFonts w:ascii="Courier New" w:hAnsi="Courier New" w:cs="Courier New"/>
+        </w:rPr>
+        <w:t>updatePhoneNum</w:t>
+      </w:r>
+      <w:proofErr w:type="spellEnd"/>
+      <w:r>
+        <w:rPr>
+          <w:rFonts w:ascii="Courier New" w:hAnsi="Courier New" w:cs="Courier New"/>
+        </w:rPr>
+        <w:br/>
+      </w:r>
+      <w:r>
+        <w:rPr>
+          <w:rFonts w:cs="Times New Roman"/>
+        </w:rPr>
+        <w:t>Input parameters:</w:t>
+      </w:r>
+    </w:p>
+    <w:p>
+      <w:pPr>
+        <w:pStyle w:val="ListParagraph"/>
+        <w:numPr>
+          <w:ilvl w:val="0"/>
+          <w:numId w:val="6"/>
+        </w:numPr>
+      </w:pPr>
+      <w:proofErr w:type="spellStart"/>
+      <w:r>
+        <w:rPr>
+          <w:rFonts w:ascii="Courier New" w:hAnsi="Courier New" w:cs="Courier New"/>
+        </w:rPr>
+        <w:t>phoneNum</w:t>
+      </w:r>
+      <w:proofErr w:type="spellEnd"/>
+      <w:r>
+        <w:rPr>
+          <w:rFonts w:cs="Times New Roman"/>
+        </w:rPr>
+        <w:t xml:space="preserve"> (string)</w:t>
+      </w:r>
+    </w:p>
+    <w:p>
+      <w:pPr>
+        <w:ind w:left="244"/>
+      </w:pPr>
+      <w:r>
+        <w:t>Output: return value (success or failure)</w:t>
+      </w:r>
+    </w:p>
+    <w:p/>
+    <w:p>
+      <w:pPr>
+        <w:pStyle w:val="ListParagraph"/>
+        <w:numPr>
+          <w:ilvl w:val="0"/>
+          <w:numId w:val="1"/>
+        </w:numPr>
+      </w:pPr>
+      <w:proofErr w:type="spellStart"/>
+      <w:r>
+        <w:rPr>
+          <w:rFonts w:ascii="Courier New" w:hAnsi="Courier New" w:cs="Courier New"/>
+        </w:rPr>
+        <w:t>updateImage</w:t>
+      </w:r>
+      <w:proofErr w:type="spellEnd"/>
+      <w:r>
+        <w:rPr>
+          <w:rFonts w:ascii="Courier New" w:hAnsi="Courier New" w:cs="Courier New"/>
+        </w:rPr>
+        <w:br/>
+      </w:r>
+      <w:r>
+        <w:rPr>
+          <w:rFonts w:cs="Times New Roman"/>
+        </w:rPr>
+        <w:t>Input parameters:</w:t>
+      </w:r>
+    </w:p>
+    <w:p>
+      <w:pPr>
+        <w:pStyle w:val="ListParagraph"/>
+        <w:numPr>
+          <w:ilvl w:val="0"/>
+          <w:numId w:val="6"/>
+        </w:numPr>
+      </w:pPr>
+      <w:r>
+        <w:rPr>
+          <w:rFonts w:ascii="Courier New" w:hAnsi="Courier New" w:cs="Courier New"/>
+        </w:rPr>
+        <w:t>image</w:t>
+      </w:r>
+      <w:r>
+        <w:rPr>
+          <w:rFonts w:cs="Times New Roman"/>
+        </w:rPr>
+        <w:t xml:space="preserve"> (string)</w:t>
+      </w:r>
+    </w:p>
+    <w:p>
+      <w:pPr>
+        <w:ind w:left="244"/>
+      </w:pPr>
+      <w:r>
+        <w:t>Output: return value (success or failure)</w:t>
+      </w:r>
+    </w:p>
+    <w:p/>
+    <w:p>
+      <w:pPr>
+        <w:pStyle w:val="ListParagraph"/>
+        <w:numPr>
+          <w:ilvl w:val="0"/>
+          <w:numId w:val="1"/>
+        </w:numPr>
+      </w:pPr>
+      <w:proofErr w:type="spellStart"/>
+      <w:r>
+        <w:rPr>
+          <w:rFonts w:ascii="Courier New" w:hAnsi="Courier New" w:cs="Courier New"/>
+        </w:rPr>
+        <w:t>p</w:t>
+      </w:r>
+      <w:r>
+        <w:rPr>
+          <w:rFonts w:ascii="Courier New" w:hAnsi="Courier New" w:cs="Courier New"/>
+        </w:rPr>
+        <w:t>ushMessage</w:t>
+      </w:r>
+      <w:proofErr w:type="spellEnd"/>
+      <w:r>
+        <w:rPr>
+          <w:rFonts w:ascii="Courier New" w:hAnsi="Courier New" w:cs="Courier New"/>
+        </w:rPr>
+        <w:br/>
+      </w:r>
+      <w:r>
+        <w:rPr>
+          <w:rFonts w:cs="Times New Roman"/>
+        </w:rPr>
+        <w:t>Input parameters:</w:t>
+      </w:r>
+    </w:p>
+    <w:p>
+      <w:pPr>
+        <w:pStyle w:val="ListParagraph"/>
+        <w:numPr>
+          <w:ilvl w:val="0"/>
+          <w:numId w:val="7"/>
+        </w:numPr>
+        <w:rPr>
+          <w:rFonts w:ascii="Courier New" w:hAnsi="Courier New" w:cs="Courier New"/>
+        </w:rPr>
+      </w:pPr>
+      <w:proofErr w:type="spellStart"/>
+      <w:r>
+        <w:rPr>
+          <w:rFonts w:ascii="Courier New" w:hAnsi="Courier New" w:cs="Courier New"/>
+        </w:rPr>
+        <w:t>placeID</w:t>
+      </w:r>
+      <w:proofErr w:type="spellEnd"/>
+      <w:r>
+        <w:rPr>
+          <w:rFonts w:cs="Times New Roman"/>
+        </w:rPr>
+        <w:t xml:space="preserve"> (integer)</w:t>
+      </w:r>
+    </w:p>
+    <w:p>
+      <w:pPr>
+        <w:pStyle w:val="ListParagraph"/>
+        <w:numPr>
+          <w:ilvl w:val="0"/>
+          <w:numId w:val="7"/>
+        </w:numPr>
+        <w:rPr>
+          <w:rFonts w:ascii="Courier New" w:hAnsi="Courier New" w:cs="Courier New"/>
+        </w:rPr>
+      </w:pPr>
+      <w:r>
+        <w:rPr>
+          <w:rFonts w:ascii="Courier New" w:hAnsi="Courier New" w:cs="Courier New"/>
+        </w:rPr>
+        <w:t>message</w:t>
+      </w:r>
+      <w:r>
+        <w:rPr>
+          <w:rFonts w:cs="Times New Roman"/>
+        </w:rPr>
+        <w:t xml:space="preserve"> (string)</w:t>
+      </w:r>
+    </w:p>
+    <w:p>
+      <w:pPr>
+        <w:ind w:left="244"/>
+        <w:rPr>
+          <w:rFonts w:cs="Times New Roman"/>
+        </w:rPr>
+      </w:pPr>
+      <w:r>
+        <w:rPr>
+          <w:rFonts w:cs="Times New Roman"/>
+        </w:rPr>
+        <w:t>Output: return value (success or failure)</w:t>
+      </w:r>
+    </w:p>
+    <w:p/>
+    <w:p>
+      <w:pPr>
+        <w:pStyle w:val="ListParagraph"/>
+        <w:numPr>
+          <w:ilvl w:val="0"/>
+          <w:numId w:val="1"/>
+        </w:numPr>
+        <w:rPr>
+          <w:rFonts w:cs="Times New Roman"/>
+        </w:rPr>
+      </w:pPr>
+      <w:proofErr w:type="spellStart"/>
+      <w:r>
+        <w:rPr>
+          <w:rFonts w:ascii="Courier New" w:hAnsi="Courier New" w:cs="Courier New"/>
+        </w:rPr>
+        <w:t>addMenuItem</w:t>
       </w:r>
       <w:bookmarkStart w:id="0" w:name="_GoBack"/>
       <w:bookmarkEnd w:id="0"/>
+      <w:proofErr w:type="spellEnd"/>
+    </w:p>
+    <w:p>
+      <w:pPr>
+        <w:pStyle w:val="ListParagraph"/>
+        <w:ind w:left="244"/>
+        <w:rPr>
+          <w:rFonts w:cs="Times New Roman"/>
+        </w:rPr>
+      </w:pPr>
+      <w:r>
+        <w:rPr>
+          <w:rFonts w:cs="Times New Roman"/>
+        </w:rPr>
+        <w:t>Input parameters:</w:t>
+      </w:r>
+    </w:p>
+    <w:p>
+      <w:pPr>
+        <w:pStyle w:val="ListParagraph"/>
+        <w:numPr>
+          <w:ilvl w:val="0"/>
+          <w:numId w:val="14"/>
+        </w:numPr>
+        <w:rPr>
+          <w:rFonts w:cs="Times New Roman"/>
+        </w:rPr>
+      </w:pPr>
+      <w:proofErr w:type="spellStart"/>
+      <w:r>
+        <w:rPr>
+          <w:rFonts w:ascii="Courier New" w:hAnsi="Courier New" w:cs="Courier New"/>
+        </w:rPr>
+        <w:t>placeID</w:t>
+      </w:r>
+      <w:proofErr w:type="spellEnd"/>
+      <w:r>
+        <w:rPr>
+          <w:rFonts w:cs="Times New Roman"/>
+        </w:rPr>
+        <w:t xml:space="preserve"> (integer)</w:t>
+      </w:r>
+    </w:p>
+    <w:p>
+      <w:pPr>
+        <w:pStyle w:val="ListParagraph"/>
+        <w:numPr>
+          <w:ilvl w:val="0"/>
+          <w:numId w:val="14"/>
+        </w:numPr>
+        <w:rPr>
+          <w:rFonts w:cs="Times New Roman"/>
+        </w:rPr>
+      </w:pPr>
+      <w:proofErr w:type="spellStart"/>
+      <w:r>
+        <w:rPr>
+          <w:rFonts w:ascii="Courier New" w:hAnsi="Courier New" w:cs="Courier New"/>
+        </w:rPr>
+        <w:t>itemName</w:t>
+      </w:r>
+      <w:proofErr w:type="spellEnd"/>
+      <w:r>
+        <w:rPr>
+          <w:rFonts w:cs="Times New Roman"/>
+        </w:rPr>
+        <w:t xml:space="preserve"> (string)</w:t>
+      </w:r>
+    </w:p>
+    <w:p>
+      <w:pPr>
+        <w:pStyle w:val="ListParagraph"/>
+        <w:numPr>
+          <w:ilvl w:val="0"/>
+          <w:numId w:val="14"/>
+        </w:numPr>
+        <w:rPr>
+          <w:rFonts w:cs="Times New Roman"/>
+        </w:rPr>
+      </w:pPr>
+      <w:proofErr w:type="spellStart"/>
+      <w:r>
+        <w:rPr>
+          <w:rFonts w:ascii="Courier New" w:hAnsi="Courier New" w:cs="Courier New"/>
+        </w:rPr>
+        <w:t>itemPrice</w:t>
+      </w:r>
+      <w:proofErr w:type="spellEnd"/>
+      <w:r>
+        <w:rPr>
+          <w:rFonts w:cs="Times New Roman"/>
+        </w:rPr>
+        <w:t xml:space="preserve"> (double)</w:t>
+      </w:r>
+    </w:p>
+    <w:p>
+      <w:pPr>
+        <w:ind w:left="244"/>
+        <w:rPr>
+          <w:rFonts w:cs="Times New Roman"/>
+        </w:rPr>
+      </w:pPr>
+      <w:r>
+        <w:rPr>
+          <w:rFonts w:cs="Times New Roman"/>
+        </w:rPr>
+        <w:t xml:space="preserve">Output: return value (success or failure) along with the </w:t>
+      </w:r>
+      <w:proofErr w:type="spellStart"/>
+      <w:r>
+        <w:rPr>
+          <w:rFonts w:ascii="Courier New" w:hAnsi="Courier New" w:cs="Courier New"/>
+        </w:rPr>
+        <w:t>itemID</w:t>
+      </w:r>
+      <w:proofErr w:type="spellEnd"/>
+      <w:r>
+        <w:rPr>
+          <w:rFonts w:cs="Times New Roman"/>
+        </w:rPr>
+        <w:t xml:space="preserve"> of the menu item</w:t>
+      </w:r>
+    </w:p>
+    <w:p>
+      <w:pPr>
+        <w:rPr>
+          <w:rFonts w:cs="Times New Roman"/>
+        </w:rPr>
+      </w:pPr>
+    </w:p>
+    <w:p>
+      <w:pPr>
+        <w:pStyle w:val="ListParagraph"/>
+        <w:numPr>
+          <w:ilvl w:val="0"/>
+          <w:numId w:val="1"/>
+        </w:numPr>
+        <w:rPr>
+          <w:rFonts w:cs="Times New Roman"/>
+        </w:rPr>
+      </w:pPr>
+      <w:proofErr w:type="spellStart"/>
+      <w:r>
+        <w:rPr>
+          <w:rFonts w:ascii="Courier New" w:hAnsi="Courier New" w:cs="Courier New"/>
+        </w:rPr>
+        <w:t>updateMenuItemName</w:t>
+      </w:r>
+      <w:proofErr w:type="spellEnd"/>
+    </w:p>
+    <w:p>
+      <w:pPr>
+        <w:pStyle w:val="ListParagraph"/>
+        <w:ind w:left="357"/>
+        <w:rPr>
+          <w:rFonts w:cs="Times New Roman"/>
+        </w:rPr>
+      </w:pPr>
+      <w:r>
+        <w:rPr>
+          <w:rFonts w:cs="Times New Roman"/>
+        </w:rPr>
+        <w:t>Input parameters:</w:t>
+      </w:r>
+    </w:p>
+    <w:p>
+      <w:pPr>
+        <w:pStyle w:val="ListParagraph"/>
+        <w:numPr>
+          <w:ilvl w:val="0"/>
+          <w:numId w:val="18"/>
+        </w:numPr>
+        <w:rPr>
+          <w:rFonts w:cs="Times New Roman"/>
+        </w:rPr>
+      </w:pPr>
+      <w:proofErr w:type="spellStart"/>
+      <w:r>
+        <w:rPr>
+          <w:rFonts w:ascii="Courier New" w:hAnsi="Courier New" w:cs="Courier New"/>
+        </w:rPr>
+        <w:t>placeID</w:t>
+      </w:r>
+      <w:proofErr w:type="spellEnd"/>
+      <w:r>
+        <w:rPr>
+          <w:rFonts w:cs="Times New Roman"/>
+        </w:rPr>
+        <w:t xml:space="preserve"> (integer)</w:t>
+      </w:r>
+    </w:p>
+    <w:p>
+      <w:pPr>
+        <w:pStyle w:val="ListParagraph"/>
+        <w:numPr>
+          <w:ilvl w:val="0"/>
+          <w:numId w:val="18"/>
+        </w:numPr>
+        <w:rPr>
+          <w:rFonts w:cs="Times New Roman"/>
+        </w:rPr>
+      </w:pPr>
+      <w:proofErr w:type="spellStart"/>
+      <w:r>
+        <w:rPr>
+          <w:rFonts w:ascii="Courier New" w:hAnsi="Courier New" w:cs="Courier New"/>
+        </w:rPr>
+        <w:t>itemID</w:t>
+      </w:r>
+      <w:proofErr w:type="spellEnd"/>
+      <w:r>
+        <w:rPr>
+          <w:rFonts w:cs="Times New Roman"/>
+        </w:rPr>
+        <w:t xml:space="preserve"> (integer)</w:t>
+      </w:r>
+    </w:p>
+    <w:p>
+      <w:pPr>
+        <w:pStyle w:val="ListParagraph"/>
+        <w:numPr>
+          <w:ilvl w:val="0"/>
+          <w:numId w:val="18"/>
+        </w:numPr>
+        <w:rPr>
+          <w:rFonts w:cs="Times New Roman"/>
+        </w:rPr>
+      </w:pPr>
+      <w:proofErr w:type="spellStart"/>
+      <w:r>
+        <w:rPr>
+          <w:rFonts w:ascii="Courier New" w:hAnsi="Courier New" w:cs="Courier New"/>
+        </w:rPr>
+        <w:t>itemName</w:t>
+      </w:r>
+      <w:proofErr w:type="spellEnd"/>
+      <w:r>
+        <w:rPr>
+          <w:rFonts w:cs="Times New Roman"/>
+        </w:rPr>
+        <w:t xml:space="preserve"> (string)</w:t>
+      </w:r>
+    </w:p>
+    <w:p>
+      <w:pPr>
+        <w:ind w:left="357"/>
+        <w:rPr>
+          <w:rFonts w:cs="Times New Roman"/>
+        </w:rPr>
+      </w:pPr>
+      <w:r>
+        <w:rPr>
+          <w:rFonts w:cs="Times New Roman"/>
+        </w:rPr>
+        <w:t>Output: return value (success or failure)</w:t>
+      </w:r>
+    </w:p>
+    <w:p>
+      <w:pPr>
+        <w:rPr>
+          <w:rFonts w:cs="Times New Roman"/>
+        </w:rPr>
+      </w:pPr>
+    </w:p>
+    <w:p>
+      <w:pPr>
+        <w:pStyle w:val="ListParagraph"/>
+        <w:numPr>
+          <w:ilvl w:val="0"/>
+          <w:numId w:val="1"/>
+        </w:numPr>
+        <w:rPr>
+          <w:rFonts w:cs="Times New Roman"/>
+        </w:rPr>
+      </w:pPr>
+      <w:proofErr w:type="spellStart"/>
+      <w:r>
+        <w:rPr>
+          <w:rFonts w:ascii="Courier New" w:hAnsi="Courier New" w:cs="Courier New"/>
+        </w:rPr>
+        <w:t>updateMenuItem</w:t>
+      </w:r>
+      <w:r>
+        <w:rPr>
+          <w:rFonts w:ascii="Courier New" w:hAnsi="Courier New" w:cs="Courier New"/>
+        </w:rPr>
+        <w:t>Price</w:t>
+      </w:r>
+      <w:proofErr w:type="spellEnd"/>
+    </w:p>
+    <w:p>
+      <w:pPr>
+        <w:pStyle w:val="ListParagraph"/>
+        <w:ind w:left="357"/>
+        <w:rPr>
+          <w:rFonts w:cs="Times New Roman"/>
+        </w:rPr>
+      </w:pPr>
+      <w:r>
+        <w:rPr>
+          <w:rFonts w:cs="Times New Roman"/>
+        </w:rPr>
+        <w:t>Input parameters:</w:t>
+      </w:r>
+    </w:p>
+    <w:p>
+      <w:pPr>
+        <w:pStyle w:val="ListParagraph"/>
+        <w:numPr>
+          <w:ilvl w:val="0"/>
+          <w:numId w:val="18"/>
+        </w:numPr>
+        <w:rPr>
+          <w:rFonts w:cs="Times New Roman"/>
+        </w:rPr>
+      </w:pPr>
+      <w:proofErr w:type="spellStart"/>
+      <w:r>
+        <w:rPr>
+          <w:rFonts w:ascii="Courier New" w:hAnsi="Courier New" w:cs="Courier New"/>
+        </w:rPr>
+        <w:t>placeID</w:t>
+      </w:r>
+      <w:proofErr w:type="spellEnd"/>
+      <w:r>
+        <w:rPr>
+          <w:rFonts w:cs="Times New Roman"/>
+        </w:rPr>
+        <w:t xml:space="preserve"> (integer)</w:t>
+      </w:r>
+    </w:p>
+    <w:p>
+      <w:pPr>
+        <w:pStyle w:val="ListParagraph"/>
+        <w:numPr>
+          <w:ilvl w:val="0"/>
+          <w:numId w:val="18"/>
+        </w:numPr>
+        <w:rPr>
+          <w:rFonts w:cs="Times New Roman"/>
+        </w:rPr>
+      </w:pPr>
+      <w:proofErr w:type="spellStart"/>
+      <w:r>
+        <w:rPr>
+          <w:rFonts w:ascii="Courier New" w:hAnsi="Courier New" w:cs="Courier New"/>
+        </w:rPr>
+        <w:t>itemID</w:t>
+      </w:r>
+      <w:proofErr w:type="spellEnd"/>
+      <w:r>
+        <w:rPr>
+          <w:rFonts w:cs="Times New Roman"/>
+        </w:rPr>
+        <w:t xml:space="preserve"> (integer)</w:t>
+      </w:r>
+    </w:p>
+    <w:p>
+      <w:pPr>
+        <w:pStyle w:val="ListParagraph"/>
+        <w:numPr>
+          <w:ilvl w:val="0"/>
+          <w:numId w:val="18"/>
+        </w:numPr>
+        <w:rPr>
+          <w:rFonts w:cs="Times New Roman"/>
+        </w:rPr>
+      </w:pPr>
+      <w:proofErr w:type="spellStart"/>
+      <w:r>
+        <w:rPr>
+          <w:rFonts w:ascii="Courier New" w:hAnsi="Courier New" w:cs="Courier New"/>
+        </w:rPr>
+        <w:t>item</w:t>
+      </w:r>
+      <w:r>
+        <w:rPr>
+          <w:rFonts w:ascii="Courier New" w:hAnsi="Courier New" w:cs="Courier New"/>
+        </w:rPr>
+        <w:t>Price</w:t>
+      </w:r>
+      <w:proofErr w:type="spellEnd"/>
+      <w:r>
+        <w:rPr>
+          <w:rFonts w:cs="Times New Roman"/>
+        </w:rPr>
+        <w:t xml:space="preserve"> (</w:t>
+      </w:r>
+      <w:r>
+        <w:rPr>
+          <w:rFonts w:cs="Times New Roman"/>
+        </w:rPr>
+        <w:t>double</w:t>
+      </w:r>
       <w:r>
         <w:rPr>
           <w:rFonts w:cs="Times New Roman"/>
@@ -204,744 +1410,126 @@
     </w:p>
     <w:p>
       <w:pPr>
-        <w:ind w:left="244"/>
-        <w:rPr>
-          <w:rFonts w:cs="Times New Roman"/>
-        </w:rPr>
-      </w:pPr>
-      <w:r>
-        <w:t>Out</w:t>
-      </w:r>
-      <w:r>
-        <w:t>put: return value (success or failure)</w:t>
-      </w:r>
-      <w:r>
-        <w:t xml:space="preserve"> </w:t>
-      </w:r>
-      <w:r>
-        <w:t xml:space="preserve">with the </w:t>
-      </w:r>
+        <w:ind w:left="357"/>
+        <w:rPr>
+          <w:rFonts w:cs="Times New Roman"/>
+        </w:rPr>
+      </w:pPr>
+      <w:r>
+        <w:rPr>
+          <w:rFonts w:cs="Times New Roman"/>
+        </w:rPr>
+        <w:t>Output: return value (success or failure)</w:t>
+      </w:r>
+    </w:p>
+    <w:p>
+      <w:pPr>
+        <w:ind w:left="357"/>
+        <w:rPr>
+          <w:rFonts w:cs="Times New Roman"/>
+        </w:rPr>
+      </w:pPr>
+    </w:p>
+    <w:p>
+      <w:pPr>
+        <w:pStyle w:val="ListParagraph"/>
+        <w:numPr>
+          <w:ilvl w:val="0"/>
+          <w:numId w:val="1"/>
+        </w:numPr>
+        <w:rPr>
+          <w:rFonts w:cs="Times New Roman"/>
+        </w:rPr>
+      </w:pPr>
+      <w:proofErr w:type="spellStart"/>
+      <w:r>
+        <w:rPr>
+          <w:rFonts w:ascii="Courier New" w:hAnsi="Courier New" w:cs="Courier New"/>
+        </w:rPr>
+        <w:t>deleteMenuItem</w:t>
+      </w:r>
+      <w:proofErr w:type="spellEnd"/>
+    </w:p>
+    <w:p>
+      <w:pPr>
+        <w:pStyle w:val="ListParagraph"/>
+        <w:ind w:left="357"/>
+        <w:rPr>
+          <w:rFonts w:cs="Times New Roman"/>
+        </w:rPr>
+      </w:pPr>
+      <w:r>
+        <w:rPr>
+          <w:rFonts w:cs="Times New Roman"/>
+        </w:rPr>
+        <w:t>Input parameters:</w:t>
+      </w:r>
+    </w:p>
+    <w:p>
+      <w:pPr>
+        <w:pStyle w:val="ListParagraph"/>
+        <w:numPr>
+          <w:ilvl w:val="0"/>
+          <w:numId w:val="18"/>
+        </w:numPr>
+        <w:rPr>
+          <w:rFonts w:cs="Times New Roman"/>
+        </w:rPr>
+      </w:pPr>
+      <w:proofErr w:type="spellStart"/>
       <w:r>
         <w:rPr>
           <w:rFonts w:ascii="Courier New" w:hAnsi="Courier New" w:cs="Courier New"/>
         </w:rPr>
         <w:t>placeID</w:t>
       </w:r>
-      <w:r>
-        <w:rPr>
-          <w:rFonts w:cs="Times New Roman"/>
-        </w:rPr>
-        <w:t xml:space="preserve"> of the food place</w:t>
-      </w:r>
-    </w:p>
-    <w:p>
-      <w:pPr>
-        <w:ind w:left="244"/>
-      </w:pPr>
-    </w:p>
-    <w:p>
-      <w:pPr>
-        <w:pStyle w:val="ListParagraph"/>
-        <w:numPr>
-          <w:ilvl w:val="0"/>
-          <w:numId w:val="1"/>
-        </w:numPr>
-      </w:pPr>
-      <w:r>
-        <w:rPr>
-          <w:rFonts w:ascii="Courier New" w:hAnsi="Courier New" w:cs="Courier New"/>
-        </w:rPr>
-        <w:t>login</w:t>
-      </w:r>
-      <w:r>
-        <w:rPr>
-          <w:rFonts w:ascii="Courier New" w:hAnsi="Courier New" w:cs="Courier New"/>
-        </w:rPr>
-        <w:br/>
-      </w:r>
-      <w:r>
-        <w:rPr>
-          <w:rFonts w:cs="Times New Roman"/>
-        </w:rPr>
-        <w:t>Input parameters:</w:t>
-      </w:r>
-    </w:p>
-    <w:p>
-      <w:pPr>
-        <w:pStyle w:val="ListParagraph"/>
-        <w:numPr>
-          <w:ilvl w:val="0"/>
-          <w:numId w:val="3"/>
-        </w:numPr>
-      </w:pPr>
-      <w:r>
-        <w:rPr>
-          <w:rFonts w:ascii="Courier New" w:hAnsi="Courier New" w:cs="Courier New"/>
-        </w:rPr>
-        <w:t>user</w:t>
-      </w:r>
-      <w:r>
-        <w:rPr>
-          <w:rFonts w:ascii="Courier New" w:hAnsi="Courier New" w:cs="Courier New"/>
-        </w:rPr>
-        <w:t>_email</w:t>
-      </w:r>
-      <w:r>
-        <w:rPr>
-          <w:rFonts w:cs="Times New Roman"/>
-        </w:rPr>
-        <w:t xml:space="preserve"> (string)</w:t>
-      </w:r>
-    </w:p>
-    <w:p>
-      <w:pPr>
-        <w:pStyle w:val="ListParagraph"/>
-        <w:numPr>
-          <w:ilvl w:val="0"/>
-          <w:numId w:val="3"/>
-        </w:numPr>
-      </w:pPr>
-      <w:r>
-        <w:rPr>
-          <w:rFonts w:ascii="Courier New" w:hAnsi="Courier New" w:cs="Courier New"/>
-        </w:rPr>
-        <w:t>password</w:t>
-      </w:r>
-      <w:r>
-        <w:rPr>
-          <w:rFonts w:cs="Times New Roman"/>
-        </w:rPr>
-        <w:t xml:space="preserve"> (encrypted, string)</w:t>
-      </w:r>
-    </w:p>
-    <w:p>
-      <w:pPr>
-        <w:ind w:left="244"/>
-      </w:pPr>
-      <w:r>
+      <w:proofErr w:type="spellEnd"/>
+      <w:r>
+        <w:rPr>
+          <w:rFonts w:cs="Times New Roman"/>
+        </w:rPr>
+        <w:t xml:space="preserve"> (integer)</w:t>
+      </w:r>
+    </w:p>
+    <w:p>
+      <w:pPr>
+        <w:pStyle w:val="ListParagraph"/>
+        <w:numPr>
+          <w:ilvl w:val="0"/>
+          <w:numId w:val="18"/>
+        </w:numPr>
+        <w:rPr>
+          <w:rFonts w:cs="Times New Roman"/>
+        </w:rPr>
+      </w:pPr>
+      <w:proofErr w:type="spellStart"/>
+      <w:r>
+        <w:rPr>
+          <w:rFonts w:ascii="Courier New" w:hAnsi="Courier New" w:cs="Courier New"/>
+        </w:rPr>
+        <w:t>itemID</w:t>
+      </w:r>
+      <w:proofErr w:type="spellEnd"/>
+      <w:r>
+        <w:rPr>
+          <w:rFonts w:cs="Times New Roman"/>
+        </w:rPr>
+        <w:t xml:space="preserve"> (integer)</w:t>
+      </w:r>
+    </w:p>
+    <w:p>
+      <w:pPr>
+        <w:ind w:left="357"/>
+        <w:rPr>
+          <w:rFonts w:cs="Times New Roman"/>
+        </w:rPr>
+      </w:pPr>
+      <w:r>
+        <w:rPr>
+          <w:rFonts w:cs="Times New Roman"/>
+        </w:rPr>
         <w:t>Output: return value (success or failure)</w:t>
       </w:r>
-    </w:p>
-    <w:p/>
-    <w:p>
-      <w:pPr>
-        <w:pStyle w:val="ListParagraph"/>
-        <w:numPr>
-          <w:ilvl w:val="0"/>
-          <w:numId w:val="1"/>
-        </w:numPr>
-      </w:pPr>
-      <w:r>
-        <w:rPr>
-          <w:rFonts w:ascii="Courier New" w:hAnsi="Courier New" w:cs="Courier New"/>
-        </w:rPr>
-        <w:t>addDetails</w:t>
-      </w:r>
-      <w:r>
-        <w:rPr>
-          <w:rFonts w:ascii="Courier New" w:hAnsi="Courier New" w:cs="Courier New"/>
-        </w:rPr>
-        <w:br/>
-      </w:r>
-      <w:r>
-        <w:rPr>
-          <w:rFonts w:cs="Times New Roman"/>
-        </w:rPr>
-        <w:t>Input parameters:</w:t>
-      </w:r>
-    </w:p>
-    <w:p>
-      <w:pPr>
-        <w:pStyle w:val="ListParagraph"/>
-        <w:numPr>
-          <w:ilvl w:val="0"/>
-          <w:numId w:val="4"/>
-        </w:numPr>
-      </w:pPr>
-      <w:r>
-        <w:rPr>
-          <w:rFonts w:ascii="Courier New" w:hAnsi="Courier New" w:cs="Courier New"/>
-        </w:rPr>
-        <w:t>placeID</w:t>
-      </w:r>
-      <w:r>
-        <w:rPr>
-          <w:rFonts w:cs="Times New Roman"/>
-        </w:rPr>
-        <w:t xml:space="preserve"> (integer)</w:t>
-      </w:r>
-    </w:p>
-    <w:p>
-      <w:pPr>
-        <w:pStyle w:val="ListParagraph"/>
-        <w:numPr>
-          <w:ilvl w:val="0"/>
-          <w:numId w:val="4"/>
-        </w:numPr>
-      </w:pPr>
-      <w:r>
-        <w:rPr>
-          <w:rFonts w:ascii="Courier New" w:hAnsi="Courier New" w:cs="Courier New"/>
-        </w:rPr>
-        <w:t>description</w:t>
-      </w:r>
-      <w:r>
-        <w:rPr>
-          <w:rFonts w:cs="Times New Roman"/>
-        </w:rPr>
-        <w:t xml:space="preserve"> (string)</w:t>
-      </w:r>
-    </w:p>
-    <w:p>
-      <w:pPr>
-        <w:pStyle w:val="ListParagraph"/>
-        <w:numPr>
-          <w:ilvl w:val="0"/>
-          <w:numId w:val="4"/>
-        </w:numPr>
-      </w:pPr>
-      <w:r>
-        <w:rPr>
-          <w:rFonts w:ascii="Courier New" w:hAnsi="Courier New" w:cs="Courier New"/>
-        </w:rPr>
-        <w:t>cuisineType</w:t>
-      </w:r>
-      <w:r>
-        <w:rPr>
-          <w:rFonts w:cs="Times New Roman"/>
-        </w:rPr>
-        <w:t xml:space="preserve"> (string)</w:t>
-      </w:r>
-    </w:p>
-    <w:p>
-      <w:pPr>
-        <w:pStyle w:val="ListParagraph"/>
-        <w:numPr>
-          <w:ilvl w:val="0"/>
-          <w:numId w:val="4"/>
-        </w:numPr>
-      </w:pPr>
-      <w:r>
-        <w:rPr>
-          <w:rFonts w:ascii="Courier New" w:hAnsi="Courier New" w:cs="Courier New"/>
-        </w:rPr>
-        <w:t>hoursOfOperation</w:t>
-      </w:r>
-      <w:r>
-        <w:rPr>
-          <w:rFonts w:cs="Times New Roman"/>
-        </w:rPr>
-        <w:t xml:space="preserve"> (string)</w:t>
-      </w:r>
-    </w:p>
-    <w:p>
-      <w:pPr>
-        <w:pStyle w:val="ListParagraph"/>
-        <w:numPr>
-          <w:ilvl w:val="0"/>
-          <w:numId w:val="4"/>
-        </w:numPr>
-      </w:pPr>
-      <w:r>
-        <w:rPr>
-          <w:rFonts w:ascii="Courier New" w:hAnsi="Courier New" w:cs="Courier New"/>
-        </w:rPr>
-        <w:t>phoneNum</w:t>
-      </w:r>
-      <w:r>
-        <w:rPr>
-          <w:rFonts w:cs="Times New Roman"/>
-        </w:rPr>
-        <w:t xml:space="preserve"> (string)</w:t>
-      </w:r>
-    </w:p>
-    <w:p>
-      <w:pPr>
-        <w:pStyle w:val="ListParagraph"/>
-        <w:numPr>
-          <w:ilvl w:val="0"/>
-          <w:numId w:val="4"/>
-        </w:numPr>
-      </w:pPr>
-      <w:r>
-        <w:rPr>
-          <w:rFonts w:ascii="Courier New" w:hAnsi="Courier New" w:cs="Courier New"/>
-        </w:rPr>
-        <w:t>image</w:t>
-      </w:r>
-      <w:r>
-        <w:rPr>
-          <w:rFonts w:cs="Times New Roman"/>
-        </w:rPr>
-        <w:t xml:space="preserve"> (string)</w:t>
-      </w:r>
-    </w:p>
-    <w:p>
-      <w:pPr>
-        <w:ind w:left="244"/>
-      </w:pPr>
-      <w:r>
-        <w:t>Output: return value (success or failure)</w:t>
-      </w:r>
-    </w:p>
-    <w:p/>
-    <w:p>
-      <w:pPr>
-        <w:pStyle w:val="ListParagraph"/>
-        <w:numPr>
-          <w:ilvl w:val="0"/>
-          <w:numId w:val="1"/>
-        </w:numPr>
-      </w:pPr>
-      <w:r>
-        <w:rPr>
-          <w:rFonts w:ascii="Courier New" w:hAnsi="Courier New" w:cs="Courier New"/>
-        </w:rPr>
-        <w:t>updateDe</w:t>
-      </w:r>
-      <w:r>
-        <w:rPr>
-          <w:rFonts w:ascii="Courier New" w:hAnsi="Courier New" w:cs="Courier New"/>
-        </w:rPr>
-        <w:t>scription</w:t>
-      </w:r>
-      <w:r>
-        <w:rPr>
-          <w:rFonts w:ascii="Courier New" w:hAnsi="Courier New" w:cs="Courier New"/>
-        </w:rPr>
-        <w:br/>
-      </w:r>
-      <w:r>
-        <w:rPr>
-          <w:rFonts w:cs="Times New Roman"/>
-        </w:rPr>
-        <w:t>Input parameters:</w:t>
-      </w:r>
-    </w:p>
-    <w:p>
-      <w:pPr>
-        <w:pStyle w:val="ListParagraph"/>
-        <w:numPr>
-          <w:ilvl w:val="0"/>
-          <w:numId w:val="4"/>
-        </w:numPr>
-      </w:pPr>
-      <w:r>
-        <w:rPr>
-          <w:rFonts w:ascii="Courier New" w:hAnsi="Courier New" w:cs="Courier New"/>
-        </w:rPr>
-        <w:t>placeID</w:t>
-      </w:r>
-      <w:r>
-        <w:rPr>
-          <w:rFonts w:cs="Times New Roman"/>
-        </w:rPr>
-        <w:t xml:space="preserve"> (integer)</w:t>
-      </w:r>
-    </w:p>
-    <w:p>
-      <w:pPr>
-        <w:pStyle w:val="ListParagraph"/>
-        <w:numPr>
-          <w:ilvl w:val="0"/>
-          <w:numId w:val="6"/>
-        </w:numPr>
-      </w:pPr>
-      <w:r>
-        <w:rPr>
-          <w:rFonts w:ascii="Courier New" w:hAnsi="Courier New" w:cs="Courier New"/>
-        </w:rPr>
-        <w:t>description</w:t>
-      </w:r>
-      <w:r>
-        <w:rPr>
-          <w:rFonts w:cs="Times New Roman"/>
-        </w:rPr>
-        <w:t xml:space="preserve"> (string)</w:t>
-      </w:r>
-    </w:p>
-    <w:p>
-      <w:pPr>
-        <w:ind w:left="244"/>
-      </w:pPr>
-      <w:r>
-        <w:t>utput: return value (success or failure)</w:t>
-      </w:r>
-    </w:p>
-    <w:p/>
-    <w:p>
-      <w:pPr>
-        <w:pStyle w:val="ListParagraph"/>
-        <w:numPr>
-          <w:ilvl w:val="0"/>
-          <w:numId w:val="1"/>
-        </w:numPr>
-      </w:pPr>
-      <w:r>
-        <w:rPr>
-          <w:rFonts w:ascii="Courier New" w:hAnsi="Courier New" w:cs="Courier New"/>
-        </w:rPr>
-        <w:t>updateCuisineType</w:t>
-      </w:r>
-      <w:r>
-        <w:rPr>
-          <w:rFonts w:ascii="Courier New" w:hAnsi="Courier New" w:cs="Courier New"/>
-        </w:rPr>
-        <w:br/>
-      </w:r>
-      <w:r>
-        <w:rPr>
-          <w:rFonts w:cs="Times New Roman"/>
-        </w:rPr>
-        <w:t>Input parameters:</w:t>
-      </w:r>
-    </w:p>
-    <w:p>
-      <w:pPr>
-        <w:pStyle w:val="ListParagraph"/>
-        <w:numPr>
-          <w:ilvl w:val="0"/>
-          <w:numId w:val="4"/>
-        </w:numPr>
-      </w:pPr>
-      <w:r>
-        <w:rPr>
-          <w:rFonts w:ascii="Courier New" w:hAnsi="Courier New" w:cs="Courier New"/>
-        </w:rPr>
-        <w:t>placeID</w:t>
-      </w:r>
-      <w:r>
-        <w:rPr>
-          <w:rFonts w:cs="Times New Roman"/>
-        </w:rPr>
-        <w:t xml:space="preserve"> (integer)</w:t>
-      </w:r>
-    </w:p>
-    <w:p>
-      <w:pPr>
-        <w:pStyle w:val="ListParagraph"/>
-        <w:numPr>
-          <w:ilvl w:val="0"/>
-          <w:numId w:val="6"/>
-        </w:numPr>
-      </w:pPr>
-      <w:r>
-        <w:rPr>
-          <w:rFonts w:ascii="Courier New" w:hAnsi="Courier New" w:cs="Courier New"/>
-        </w:rPr>
-        <w:t>cuisineType</w:t>
-      </w:r>
-      <w:r>
-        <w:rPr>
-          <w:rFonts w:cs="Times New Roman"/>
-        </w:rPr>
-        <w:t xml:space="preserve"> (string)</w:t>
-      </w:r>
-    </w:p>
-    <w:p>
-      <w:pPr>
-        <w:ind w:left="244"/>
-      </w:pPr>
-      <w:r>
-        <w:t>Output: return value (success or failure)</w:t>
-      </w:r>
-    </w:p>
-    <w:p/>
-    <w:p>
-      <w:pPr>
-        <w:pStyle w:val="ListParagraph"/>
-        <w:numPr>
-          <w:ilvl w:val="0"/>
-          <w:numId w:val="1"/>
-        </w:numPr>
-      </w:pPr>
-      <w:r>
-        <w:rPr>
-          <w:rFonts w:ascii="Courier New" w:hAnsi="Courier New" w:cs="Courier New"/>
-        </w:rPr>
-        <w:t>updateHoursOfOperation</w:t>
-      </w:r>
-      <w:r>
-        <w:rPr>
-          <w:rFonts w:ascii="Courier New" w:hAnsi="Courier New" w:cs="Courier New"/>
-        </w:rPr>
-        <w:br/>
-      </w:r>
-      <w:r>
-        <w:rPr>
-          <w:rFonts w:cs="Times New Roman"/>
-        </w:rPr>
-        <w:t>Input parameters:</w:t>
-      </w:r>
-    </w:p>
-    <w:p>
-      <w:pPr>
-        <w:pStyle w:val="ListParagraph"/>
-        <w:numPr>
-          <w:ilvl w:val="0"/>
-          <w:numId w:val="4"/>
-        </w:numPr>
-      </w:pPr>
-      <w:r>
-        <w:rPr>
-          <w:rFonts w:ascii="Courier New" w:hAnsi="Courier New" w:cs="Courier New"/>
-        </w:rPr>
-        <w:t>placeID</w:t>
-      </w:r>
-      <w:r>
-        <w:rPr>
-          <w:rFonts w:cs="Times New Roman"/>
-        </w:rPr>
-        <w:t xml:space="preserve"> (integer)</w:t>
-      </w:r>
-    </w:p>
-    <w:p>
-      <w:pPr>
-        <w:pStyle w:val="ListParagraph"/>
-        <w:numPr>
-          <w:ilvl w:val="0"/>
-          <w:numId w:val="6"/>
-        </w:numPr>
-      </w:pPr>
-      <w:r>
-        <w:rPr>
-          <w:rFonts w:ascii="Courier New" w:hAnsi="Courier New" w:cs="Courier New"/>
-        </w:rPr>
-        <w:t>hoursOfOperation</w:t>
-      </w:r>
-      <w:r>
-        <w:rPr>
-          <w:rFonts w:cs="Times New Roman"/>
-        </w:rPr>
-        <w:t xml:space="preserve"> (string)</w:t>
-      </w:r>
-    </w:p>
-    <w:p>
-      <w:pPr>
-        <w:ind w:left="244"/>
-      </w:pPr>
-      <w:r>
-        <w:lastRenderedPageBreak/>
-        <w:t>Output: return value (success or failure)</w:t>
-      </w:r>
-    </w:p>
-    <w:p/>
-    <w:p>
-      <w:pPr>
-        <w:pStyle w:val="ListParagraph"/>
-        <w:numPr>
-          <w:ilvl w:val="0"/>
-          <w:numId w:val="1"/>
-        </w:numPr>
-      </w:pPr>
-      <w:r>
-        <w:rPr>
-          <w:rFonts w:ascii="Courier New" w:hAnsi="Courier New" w:cs="Courier New"/>
-        </w:rPr>
-        <w:t>updatePhoneNum</w:t>
-      </w:r>
-      <w:r>
-        <w:rPr>
-          <w:rFonts w:ascii="Courier New" w:hAnsi="Courier New" w:cs="Courier New"/>
-        </w:rPr>
-        <w:br/>
-      </w:r>
-      <w:r>
-        <w:rPr>
-          <w:rFonts w:cs="Times New Roman"/>
-        </w:rPr>
-        <w:t>Input parameters:</w:t>
-      </w:r>
-    </w:p>
-    <w:p>
-      <w:pPr>
-        <w:pStyle w:val="ListParagraph"/>
-        <w:numPr>
-          <w:ilvl w:val="0"/>
-          <w:numId w:val="6"/>
-        </w:numPr>
-      </w:pPr>
-      <w:r>
-        <w:rPr>
-          <w:rFonts w:ascii="Courier New" w:hAnsi="Courier New" w:cs="Courier New"/>
-        </w:rPr>
-        <w:t>phoneNum</w:t>
-      </w:r>
-      <w:r>
-        <w:rPr>
-          <w:rFonts w:cs="Times New Roman"/>
-        </w:rPr>
-        <w:t xml:space="preserve"> (string)</w:t>
-      </w:r>
-    </w:p>
-    <w:p>
-      <w:pPr>
-        <w:ind w:left="244"/>
-      </w:pPr>
-      <w:r>
-        <w:t>Output: return value (success or failure)</w:t>
-      </w:r>
-    </w:p>
-    <w:p/>
-    <w:p>
-      <w:pPr>
-        <w:pStyle w:val="ListParagraph"/>
-        <w:numPr>
-          <w:ilvl w:val="0"/>
-          <w:numId w:val="1"/>
-        </w:numPr>
-      </w:pPr>
-      <w:r>
-        <w:rPr>
-          <w:rFonts w:ascii="Courier New" w:hAnsi="Courier New" w:cs="Courier New"/>
-        </w:rPr>
-        <w:t>updateImage</w:t>
-      </w:r>
-      <w:r>
-        <w:rPr>
-          <w:rFonts w:ascii="Courier New" w:hAnsi="Courier New" w:cs="Courier New"/>
-        </w:rPr>
-        <w:br/>
-      </w:r>
-      <w:r>
-        <w:rPr>
-          <w:rFonts w:cs="Times New Roman"/>
-        </w:rPr>
-        <w:t>Input parameters:</w:t>
-      </w:r>
-    </w:p>
-    <w:p>
-      <w:pPr>
-        <w:pStyle w:val="ListParagraph"/>
-        <w:numPr>
-          <w:ilvl w:val="0"/>
-          <w:numId w:val="6"/>
-        </w:numPr>
-      </w:pPr>
-      <w:r>
-        <w:rPr>
-          <w:rFonts w:ascii="Courier New" w:hAnsi="Courier New" w:cs="Courier New"/>
-        </w:rPr>
-        <w:t>image</w:t>
-      </w:r>
-      <w:r>
-        <w:rPr>
-          <w:rFonts w:cs="Times New Roman"/>
-        </w:rPr>
-        <w:t xml:space="preserve"> (string)</w:t>
-      </w:r>
-    </w:p>
-    <w:p>
-      <w:pPr>
-        <w:ind w:left="244"/>
-      </w:pPr>
-      <w:r>
-        <w:t>Output: return value (success or failure)</w:t>
-      </w:r>
-    </w:p>
-    <w:p/>
-    <w:p>
-      <w:pPr>
-        <w:pStyle w:val="ListParagraph"/>
-        <w:numPr>
-          <w:ilvl w:val="0"/>
-          <w:numId w:val="1"/>
-        </w:numPr>
-      </w:pPr>
-      <w:r>
-        <w:rPr>
-          <w:rFonts w:ascii="Courier New" w:hAnsi="Courier New" w:cs="Courier New"/>
-        </w:rPr>
-        <w:t>pushMessage</w:t>
-      </w:r>
-      <w:r>
-        <w:rPr>
-          <w:rFonts w:ascii="Courier New" w:hAnsi="Courier New" w:cs="Courier New"/>
-        </w:rPr>
-        <w:br/>
-      </w:r>
-      <w:r>
-        <w:rPr>
-          <w:rFonts w:cs="Times New Roman"/>
-        </w:rPr>
-        <w:t>Input parameters:</w:t>
-      </w:r>
-    </w:p>
-    <w:p>
-      <w:pPr>
-        <w:pStyle w:val="ListParagraph"/>
-        <w:numPr>
-          <w:ilvl w:val="0"/>
-          <w:numId w:val="7"/>
-        </w:numPr>
-        <w:rPr>
-          <w:rFonts w:ascii="Courier New" w:hAnsi="Courier New" w:cs="Courier New"/>
-        </w:rPr>
-      </w:pPr>
-      <w:r>
-        <w:rPr>
-          <w:rFonts w:ascii="Courier New" w:hAnsi="Courier New" w:cs="Courier New"/>
-        </w:rPr>
-        <w:t>placeID</w:t>
-      </w:r>
-      <w:r>
-        <w:rPr>
-          <w:rFonts w:cs="Times New Roman"/>
-        </w:rPr>
-        <w:t xml:space="preserve"> (integer)</w:t>
-      </w:r>
-    </w:p>
-    <w:p>
-      <w:pPr>
-        <w:pStyle w:val="ListParagraph"/>
-        <w:numPr>
-          <w:ilvl w:val="0"/>
-          <w:numId w:val="7"/>
-        </w:numPr>
-        <w:rPr>
-          <w:rFonts w:ascii="Courier New" w:hAnsi="Courier New" w:cs="Courier New"/>
-        </w:rPr>
-      </w:pPr>
-      <w:r>
-        <w:rPr>
-          <w:rFonts w:ascii="Courier New" w:hAnsi="Courier New" w:cs="Courier New"/>
-        </w:rPr>
-        <w:t>message</w:t>
-      </w:r>
-      <w:r>
-        <w:rPr>
-          <w:rFonts w:cs="Times New Roman"/>
-        </w:rPr>
-        <w:t xml:space="preserve"> (string)</w:t>
-      </w:r>
-    </w:p>
-    <w:p>
-      <w:pPr>
-        <w:ind w:left="244"/>
-        <w:rPr>
-          <w:rFonts w:cs="Times New Roman"/>
-        </w:rPr>
-      </w:pPr>
-      <w:r>
-        <w:rPr>
-          <w:rFonts w:cs="Times New Roman"/>
-        </w:rPr>
-        <w:t>Output: return value (success or failure)</w:t>
-      </w:r>
-    </w:p>
-    <w:p>
-      <w:pPr>
-        <w:rPr>
-          <w:rFonts w:cs="Times New Roman"/>
-        </w:rPr>
-      </w:pPr>
-    </w:p>
-    <w:p>
-      <w:pPr>
-        <w:rPr>
-          <w:rFonts w:cs="Times New Roman"/>
-        </w:rPr>
-      </w:pPr>
     </w:p>
     <w:p>
       <w:pPr>
@@ -955,6 +1543,7 @@
           <w:b/>
           <w:u w:val="single"/>
         </w:rPr>
+        <w:lastRenderedPageBreak/>
         <w:t>Notes</w:t>
       </w:r>
     </w:p>
@@ -1157,6 +1746,382 @@
     </w:lvl>
   </w:abstractNum>
   <w:abstractNum w:abstractNumId="1">
+    <w:nsid w:val="14497BC5"/>
+    <w:multiLevelType w:val="hybridMultilevel"/>
+    <w:tmpl w:val="7BB2F24A"/>
+    <w:lvl w:ilvl="0" w:tplc="93A21EEA">
+      <w:start w:val="1"/>
+      <w:numFmt w:val="bullet"/>
+      <w:suff w:val="space"/>
+      <w:lvlText w:val=""/>
+      <w:lvlJc w:val="left"/>
+      <w:pPr>
+        <w:ind w:left="420" w:hanging="176"/>
+      </w:pPr>
+      <w:rPr>
+        <w:rFonts w:ascii="Symbol" w:hAnsi="Symbol" w:hint="default"/>
+      </w:rPr>
+    </w:lvl>
+    <w:lvl w:ilvl="1" w:tplc="10090003" w:tentative="1">
+      <w:start w:val="1"/>
+      <w:numFmt w:val="bullet"/>
+      <w:lvlText w:val="o"/>
+      <w:lvlJc w:val="left"/>
+      <w:pPr>
+        <w:ind w:left="1684" w:hanging="360"/>
+      </w:pPr>
+      <w:rPr>
+        <w:rFonts w:ascii="Courier New" w:hAnsi="Courier New" w:cs="Courier New" w:hint="default"/>
+      </w:rPr>
+    </w:lvl>
+    <w:lvl w:ilvl="2" w:tplc="10090005" w:tentative="1">
+      <w:start w:val="1"/>
+      <w:numFmt w:val="bullet"/>
+      <w:lvlText w:val=""/>
+      <w:lvlJc w:val="left"/>
+      <w:pPr>
+        <w:ind w:left="2404" w:hanging="360"/>
+      </w:pPr>
+      <w:rPr>
+        <w:rFonts w:ascii="Wingdings" w:hAnsi="Wingdings" w:hint="default"/>
+      </w:rPr>
+    </w:lvl>
+    <w:lvl w:ilvl="3" w:tplc="10090001" w:tentative="1">
+      <w:start w:val="1"/>
+      <w:numFmt w:val="bullet"/>
+      <w:lvlText w:val=""/>
+      <w:lvlJc w:val="left"/>
+      <w:pPr>
+        <w:ind w:left="3124" w:hanging="360"/>
+      </w:pPr>
+      <w:rPr>
+        <w:rFonts w:ascii="Symbol" w:hAnsi="Symbol" w:hint="default"/>
+      </w:rPr>
+    </w:lvl>
+    <w:lvl w:ilvl="4" w:tplc="10090003" w:tentative="1">
+      <w:start w:val="1"/>
+      <w:numFmt w:val="bullet"/>
+      <w:lvlText w:val="o"/>
+      <w:lvlJc w:val="left"/>
+      <w:pPr>
+        <w:ind w:left="3844" w:hanging="360"/>
+      </w:pPr>
+      <w:rPr>
+        <w:rFonts w:ascii="Courier New" w:hAnsi="Courier New" w:cs="Courier New" w:hint="default"/>
+      </w:rPr>
+    </w:lvl>
+    <w:lvl w:ilvl="5" w:tplc="10090005" w:tentative="1">
+      <w:start w:val="1"/>
+      <w:numFmt w:val="bullet"/>
+      <w:lvlText w:val=""/>
+      <w:lvlJc w:val="left"/>
+      <w:pPr>
+        <w:ind w:left="4564" w:hanging="360"/>
+      </w:pPr>
+      <w:rPr>
+        <w:rFonts w:ascii="Wingdings" w:hAnsi="Wingdings" w:hint="default"/>
+      </w:rPr>
+    </w:lvl>
+    <w:lvl w:ilvl="6" w:tplc="10090001" w:tentative="1">
+      <w:start w:val="1"/>
+      <w:numFmt w:val="bullet"/>
+      <w:lvlText w:val=""/>
+      <w:lvlJc w:val="left"/>
+      <w:pPr>
+        <w:ind w:left="5284" w:hanging="360"/>
+      </w:pPr>
+      <w:rPr>
+        <w:rFonts w:ascii="Symbol" w:hAnsi="Symbol" w:hint="default"/>
+      </w:rPr>
+    </w:lvl>
+    <w:lvl w:ilvl="7" w:tplc="10090003" w:tentative="1">
+      <w:start w:val="1"/>
+      <w:numFmt w:val="bullet"/>
+      <w:lvlText w:val="o"/>
+      <w:lvlJc w:val="left"/>
+      <w:pPr>
+        <w:ind w:left="6004" w:hanging="360"/>
+      </w:pPr>
+      <w:rPr>
+        <w:rFonts w:ascii="Courier New" w:hAnsi="Courier New" w:cs="Courier New" w:hint="default"/>
+      </w:rPr>
+    </w:lvl>
+    <w:lvl w:ilvl="8" w:tplc="10090005" w:tentative="1">
+      <w:start w:val="1"/>
+      <w:numFmt w:val="bullet"/>
+      <w:lvlText w:val=""/>
+      <w:lvlJc w:val="left"/>
+      <w:pPr>
+        <w:ind w:left="6724" w:hanging="360"/>
+      </w:pPr>
+      <w:rPr>
+        <w:rFonts w:ascii="Wingdings" w:hAnsi="Wingdings" w:hint="default"/>
+      </w:rPr>
+    </w:lvl>
+  </w:abstractNum>
+  <w:abstractNum w:abstractNumId="2">
+    <w:nsid w:val="15617079"/>
+    <w:multiLevelType w:val="hybridMultilevel"/>
+    <w:tmpl w:val="695EC6BE"/>
+    <w:lvl w:ilvl="0" w:tplc="9826794A">
+      <w:start w:val="1"/>
+      <w:numFmt w:val="decimal"/>
+      <w:suff w:val="space"/>
+      <w:lvlText w:val="%1."/>
+      <w:lvlJc w:val="left"/>
+      <w:pPr>
+        <w:ind w:left="244" w:hanging="244"/>
+      </w:pPr>
+      <w:rPr>
+        <w:rFonts w:hint="default"/>
+      </w:rPr>
+    </w:lvl>
+    <w:lvl w:ilvl="1" w:tplc="10090019" w:tentative="1">
+      <w:start w:val="1"/>
+      <w:numFmt w:val="lowerLetter"/>
+      <w:lvlText w:val="%2."/>
+      <w:lvlJc w:val="left"/>
+      <w:pPr>
+        <w:ind w:left="1440" w:hanging="360"/>
+      </w:pPr>
+    </w:lvl>
+    <w:lvl w:ilvl="2" w:tplc="1009001B" w:tentative="1">
+      <w:start w:val="1"/>
+      <w:numFmt w:val="lowerRoman"/>
+      <w:lvlText w:val="%3."/>
+      <w:lvlJc w:val="right"/>
+      <w:pPr>
+        <w:ind w:left="2160" w:hanging="180"/>
+      </w:pPr>
+    </w:lvl>
+    <w:lvl w:ilvl="3" w:tplc="1009000F" w:tentative="1">
+      <w:start w:val="1"/>
+      <w:numFmt w:val="decimal"/>
+      <w:lvlText w:val="%4."/>
+      <w:lvlJc w:val="left"/>
+      <w:pPr>
+        <w:ind w:left="2880" w:hanging="360"/>
+      </w:pPr>
+    </w:lvl>
+    <w:lvl w:ilvl="4" w:tplc="10090019" w:tentative="1">
+      <w:start w:val="1"/>
+      <w:numFmt w:val="lowerLetter"/>
+      <w:lvlText w:val="%5."/>
+      <w:lvlJc w:val="left"/>
+      <w:pPr>
+        <w:ind w:left="3600" w:hanging="360"/>
+      </w:pPr>
+    </w:lvl>
+    <w:lvl w:ilvl="5" w:tplc="1009001B" w:tentative="1">
+      <w:start w:val="1"/>
+      <w:numFmt w:val="lowerRoman"/>
+      <w:lvlText w:val="%6."/>
+      <w:lvlJc w:val="right"/>
+      <w:pPr>
+        <w:ind w:left="4320" w:hanging="180"/>
+      </w:pPr>
+    </w:lvl>
+    <w:lvl w:ilvl="6" w:tplc="1009000F" w:tentative="1">
+      <w:start w:val="1"/>
+      <w:numFmt w:val="decimal"/>
+      <w:lvlText w:val="%7."/>
+      <w:lvlJc w:val="left"/>
+      <w:pPr>
+        <w:ind w:left="5040" w:hanging="360"/>
+      </w:pPr>
+    </w:lvl>
+    <w:lvl w:ilvl="7" w:tplc="10090019" w:tentative="1">
+      <w:start w:val="1"/>
+      <w:numFmt w:val="lowerLetter"/>
+      <w:lvlText w:val="%8."/>
+      <w:lvlJc w:val="left"/>
+      <w:pPr>
+        <w:ind w:left="5760" w:hanging="360"/>
+      </w:pPr>
+    </w:lvl>
+    <w:lvl w:ilvl="8" w:tplc="1009001B" w:tentative="1">
+      <w:start w:val="1"/>
+      <w:numFmt w:val="lowerRoman"/>
+      <w:lvlText w:val="%9."/>
+      <w:lvlJc w:val="right"/>
+      <w:pPr>
+        <w:ind w:left="6480" w:hanging="180"/>
+      </w:pPr>
+    </w:lvl>
+  </w:abstractNum>
+  <w:abstractNum w:abstractNumId="3">
+    <w:nsid w:val="1EBB1CF6"/>
+    <w:multiLevelType w:val="hybridMultilevel"/>
+    <w:tmpl w:val="50EE457C"/>
+    <w:lvl w:ilvl="0" w:tplc="1009000F">
+      <w:start w:val="1"/>
+      <w:numFmt w:val="decimal"/>
+      <w:lvlText w:val="%1."/>
+      <w:lvlJc w:val="left"/>
+      <w:pPr>
+        <w:ind w:left="720" w:hanging="360"/>
+      </w:pPr>
+    </w:lvl>
+    <w:lvl w:ilvl="1" w:tplc="10090019" w:tentative="1">
+      <w:start w:val="1"/>
+      <w:numFmt w:val="lowerLetter"/>
+      <w:lvlText w:val="%2."/>
+      <w:lvlJc w:val="left"/>
+      <w:pPr>
+        <w:ind w:left="1440" w:hanging="360"/>
+      </w:pPr>
+    </w:lvl>
+    <w:lvl w:ilvl="2" w:tplc="1009001B" w:tentative="1">
+      <w:start w:val="1"/>
+      <w:numFmt w:val="lowerRoman"/>
+      <w:lvlText w:val="%3."/>
+      <w:lvlJc w:val="right"/>
+      <w:pPr>
+        <w:ind w:left="2160" w:hanging="180"/>
+      </w:pPr>
+    </w:lvl>
+    <w:lvl w:ilvl="3" w:tplc="1009000F" w:tentative="1">
+      <w:start w:val="1"/>
+      <w:numFmt w:val="decimal"/>
+      <w:lvlText w:val="%4."/>
+      <w:lvlJc w:val="left"/>
+      <w:pPr>
+        <w:ind w:left="2880" w:hanging="360"/>
+      </w:pPr>
+    </w:lvl>
+    <w:lvl w:ilvl="4" w:tplc="10090019" w:tentative="1">
+      <w:start w:val="1"/>
+      <w:numFmt w:val="lowerLetter"/>
+      <w:lvlText w:val="%5."/>
+      <w:lvlJc w:val="left"/>
+      <w:pPr>
+        <w:ind w:left="3600" w:hanging="360"/>
+      </w:pPr>
+    </w:lvl>
+    <w:lvl w:ilvl="5" w:tplc="1009001B" w:tentative="1">
+      <w:start w:val="1"/>
+      <w:numFmt w:val="lowerRoman"/>
+      <w:lvlText w:val="%6."/>
+      <w:lvlJc w:val="right"/>
+      <w:pPr>
+        <w:ind w:left="4320" w:hanging="180"/>
+      </w:pPr>
+    </w:lvl>
+    <w:lvl w:ilvl="6" w:tplc="1009000F" w:tentative="1">
+      <w:start w:val="1"/>
+      <w:numFmt w:val="decimal"/>
+      <w:lvlText w:val="%7."/>
+      <w:lvlJc w:val="left"/>
+      <w:pPr>
+        <w:ind w:left="5040" w:hanging="360"/>
+      </w:pPr>
+    </w:lvl>
+    <w:lvl w:ilvl="7" w:tplc="10090019" w:tentative="1">
+      <w:start w:val="1"/>
+      <w:numFmt w:val="lowerLetter"/>
+      <w:lvlText w:val="%8."/>
+      <w:lvlJc w:val="left"/>
+      <w:pPr>
+        <w:ind w:left="5760" w:hanging="360"/>
+      </w:pPr>
+    </w:lvl>
+    <w:lvl w:ilvl="8" w:tplc="1009001B" w:tentative="1">
+      <w:start w:val="1"/>
+      <w:numFmt w:val="lowerRoman"/>
+      <w:lvlText w:val="%9."/>
+      <w:lvlJc w:val="right"/>
+      <w:pPr>
+        <w:ind w:left="6480" w:hanging="180"/>
+      </w:pPr>
+    </w:lvl>
+  </w:abstractNum>
+  <w:abstractNum w:abstractNumId="4">
+    <w:nsid w:val="22E55A49"/>
+    <w:multiLevelType w:val="hybridMultilevel"/>
+    <w:tmpl w:val="B23AD77C"/>
+    <w:lvl w:ilvl="0" w:tplc="1009000F">
+      <w:start w:val="1"/>
+      <w:numFmt w:val="decimal"/>
+      <w:lvlText w:val="%1."/>
+      <w:lvlJc w:val="left"/>
+      <w:pPr>
+        <w:ind w:left="964" w:hanging="360"/>
+      </w:pPr>
+    </w:lvl>
+    <w:lvl w:ilvl="1" w:tplc="10090019" w:tentative="1">
+      <w:start w:val="1"/>
+      <w:numFmt w:val="lowerLetter"/>
+      <w:lvlText w:val="%2."/>
+      <w:lvlJc w:val="left"/>
+      <w:pPr>
+        <w:ind w:left="1684" w:hanging="360"/>
+      </w:pPr>
+    </w:lvl>
+    <w:lvl w:ilvl="2" w:tplc="1009001B" w:tentative="1">
+      <w:start w:val="1"/>
+      <w:numFmt w:val="lowerRoman"/>
+      <w:lvlText w:val="%3."/>
+      <w:lvlJc w:val="right"/>
+      <w:pPr>
+        <w:ind w:left="2404" w:hanging="180"/>
+      </w:pPr>
+    </w:lvl>
+    <w:lvl w:ilvl="3" w:tplc="1009000F" w:tentative="1">
+      <w:start w:val="1"/>
+      <w:numFmt w:val="decimal"/>
+      <w:lvlText w:val="%4."/>
+      <w:lvlJc w:val="left"/>
+      <w:pPr>
+        <w:ind w:left="3124" w:hanging="360"/>
+      </w:pPr>
+    </w:lvl>
+    <w:lvl w:ilvl="4" w:tplc="10090019" w:tentative="1">
+      <w:start w:val="1"/>
+      <w:numFmt w:val="lowerLetter"/>
+      <w:lvlText w:val="%5."/>
+      <w:lvlJc w:val="left"/>
+      <w:pPr>
+        <w:ind w:left="3844" w:hanging="360"/>
+      </w:pPr>
+    </w:lvl>
+    <w:lvl w:ilvl="5" w:tplc="1009001B" w:tentative="1">
+      <w:start w:val="1"/>
+      <w:numFmt w:val="lowerRoman"/>
+      <w:lvlText w:val="%6."/>
+      <w:lvlJc w:val="right"/>
+      <w:pPr>
+        <w:ind w:left="4564" w:hanging="180"/>
+      </w:pPr>
+    </w:lvl>
+    <w:lvl w:ilvl="6" w:tplc="1009000F" w:tentative="1">
+      <w:start w:val="1"/>
+      <w:numFmt w:val="decimal"/>
+      <w:lvlText w:val="%7."/>
+      <w:lvlJc w:val="left"/>
+      <w:pPr>
+        <w:ind w:left="5284" w:hanging="360"/>
+      </w:pPr>
+    </w:lvl>
+    <w:lvl w:ilvl="7" w:tplc="10090019" w:tentative="1">
+      <w:start w:val="1"/>
+      <w:numFmt w:val="lowerLetter"/>
+      <w:lvlText w:val="%8."/>
+      <w:lvlJc w:val="left"/>
+      <w:pPr>
+        <w:ind w:left="6004" w:hanging="360"/>
+      </w:pPr>
+    </w:lvl>
+    <w:lvl w:ilvl="8" w:tplc="1009001B" w:tentative="1">
+      <w:start w:val="1"/>
+      <w:numFmt w:val="lowerRoman"/>
+      <w:lvlText w:val="%9."/>
+      <w:lvlJc w:val="right"/>
+      <w:pPr>
+        <w:ind w:left="6724" w:hanging="180"/>
+      </w:pPr>
+    </w:lvl>
+  </w:abstractNum>
+  <w:abstractNum w:abstractNumId="5">
     <w:nsid w:val="23D27050"/>
     <w:multiLevelType w:val="hybridMultilevel"/>
     <w:tmpl w:val="68BC7AFE"/>
@@ -1270,7 +2235,7 @@
       </w:rPr>
     </w:lvl>
   </w:abstractNum>
-  <w:abstractNum w:abstractNumId="2">
+  <w:abstractNum w:abstractNumId="6">
     <w:nsid w:val="295F6968"/>
     <w:multiLevelType w:val="hybridMultilevel"/>
     <w:tmpl w:val="55F4C62E"/>
@@ -1384,7 +2349,93 @@
       </w:rPr>
     </w:lvl>
   </w:abstractNum>
-  <w:abstractNum w:abstractNumId="3">
+  <w:abstractNum w:abstractNumId="7">
+    <w:nsid w:val="2DA2610D"/>
+    <w:multiLevelType w:val="hybridMultilevel"/>
+    <w:tmpl w:val="EB2EE29E"/>
+    <w:lvl w:ilvl="0" w:tplc="1009000F">
+      <w:start w:val="1"/>
+      <w:numFmt w:val="decimal"/>
+      <w:lvlText w:val="%1."/>
+      <w:lvlJc w:val="left"/>
+      <w:pPr>
+        <w:ind w:left="720" w:hanging="360"/>
+      </w:pPr>
+    </w:lvl>
+    <w:lvl w:ilvl="1" w:tplc="10090019" w:tentative="1">
+      <w:start w:val="1"/>
+      <w:numFmt w:val="lowerLetter"/>
+      <w:lvlText w:val="%2."/>
+      <w:lvlJc w:val="left"/>
+      <w:pPr>
+        <w:ind w:left="1440" w:hanging="360"/>
+      </w:pPr>
+    </w:lvl>
+    <w:lvl w:ilvl="2" w:tplc="1009001B" w:tentative="1">
+      <w:start w:val="1"/>
+      <w:numFmt w:val="lowerRoman"/>
+      <w:lvlText w:val="%3."/>
+      <w:lvlJc w:val="right"/>
+      <w:pPr>
+        <w:ind w:left="2160" w:hanging="180"/>
+      </w:pPr>
+    </w:lvl>
+    <w:lvl w:ilvl="3" w:tplc="1009000F" w:tentative="1">
+      <w:start w:val="1"/>
+      <w:numFmt w:val="decimal"/>
+      <w:lvlText w:val="%4."/>
+      <w:lvlJc w:val="left"/>
+      <w:pPr>
+        <w:ind w:left="2880" w:hanging="360"/>
+      </w:pPr>
+    </w:lvl>
+    <w:lvl w:ilvl="4" w:tplc="10090019" w:tentative="1">
+      <w:start w:val="1"/>
+      <w:numFmt w:val="lowerLetter"/>
+      <w:lvlText w:val="%5."/>
+      <w:lvlJc w:val="left"/>
+      <w:pPr>
+        <w:ind w:left="3600" w:hanging="360"/>
+      </w:pPr>
+    </w:lvl>
+    <w:lvl w:ilvl="5" w:tplc="1009001B" w:tentative="1">
+      <w:start w:val="1"/>
+      <w:numFmt w:val="lowerRoman"/>
+      <w:lvlText w:val="%6."/>
+      <w:lvlJc w:val="right"/>
+      <w:pPr>
+        <w:ind w:left="4320" w:hanging="180"/>
+      </w:pPr>
+    </w:lvl>
+    <w:lvl w:ilvl="6" w:tplc="1009000F" w:tentative="1">
+      <w:start w:val="1"/>
+      <w:numFmt w:val="decimal"/>
+      <w:lvlText w:val="%7."/>
+      <w:lvlJc w:val="left"/>
+      <w:pPr>
+        <w:ind w:left="5040" w:hanging="360"/>
+      </w:pPr>
+    </w:lvl>
+    <w:lvl w:ilvl="7" w:tplc="10090019" w:tentative="1">
+      <w:start w:val="1"/>
+      <w:numFmt w:val="lowerLetter"/>
+      <w:lvlText w:val="%8."/>
+      <w:lvlJc w:val="left"/>
+      <w:pPr>
+        <w:ind w:left="5760" w:hanging="360"/>
+      </w:pPr>
+    </w:lvl>
+    <w:lvl w:ilvl="8" w:tplc="1009001B" w:tentative="1">
+      <w:start w:val="1"/>
+      <w:numFmt w:val="lowerRoman"/>
+      <w:lvlText w:val="%9."/>
+      <w:lvlJc w:val="right"/>
+      <w:pPr>
+        <w:ind w:left="6480" w:hanging="180"/>
+      </w:pPr>
+    </w:lvl>
+  </w:abstractNum>
+  <w:abstractNum w:abstractNumId="8">
     <w:nsid w:val="2FE822D1"/>
     <w:multiLevelType w:val="hybridMultilevel"/>
     <w:tmpl w:val="9904B654"/>
@@ -1499,7 +2550,7 @@
       </w:rPr>
     </w:lvl>
   </w:abstractNum>
-  <w:abstractNum w:abstractNumId="4">
+  <w:abstractNum w:abstractNumId="9">
     <w:nsid w:val="30044427"/>
     <w:multiLevelType w:val="hybridMultilevel"/>
     <w:tmpl w:val="498E2616"/>
@@ -1613,18 +2664,18 @@
       </w:rPr>
     </w:lvl>
   </w:abstractNum>
-  <w:abstractNum w:abstractNumId="5">
+  <w:abstractNum w:abstractNumId="10">
     <w:nsid w:val="346C5EB1"/>
     <w:multiLevelType w:val="hybridMultilevel"/>
-    <w:tmpl w:val="B0C0566A"/>
-    <w:lvl w:ilvl="0" w:tplc="BF107506">
+    <w:tmpl w:val="41F4B43E"/>
+    <w:lvl w:ilvl="0" w:tplc="D346AF9A">
       <w:start w:val="1"/>
       <w:numFmt w:val="decimal"/>
       <w:suff w:val="space"/>
       <w:lvlText w:val="%1."/>
       <w:lvlJc w:val="left"/>
       <w:pPr>
-        <w:ind w:left="244" w:hanging="244"/>
+        <w:ind w:left="357" w:hanging="357"/>
       </w:pPr>
       <w:rPr>
         <w:rFonts w:ascii="Times New Roman" w:hAnsi="Times New Roman" w:cs="Times New Roman" w:hint="default"/>
@@ -1703,7 +2754,93 @@
       </w:pPr>
     </w:lvl>
   </w:abstractNum>
-  <w:abstractNum w:abstractNumId="6">
+  <w:abstractNum w:abstractNumId="11">
+    <w:nsid w:val="3EE21F2E"/>
+    <w:multiLevelType w:val="hybridMultilevel"/>
+    <w:tmpl w:val="E28A64A2"/>
+    <w:lvl w:ilvl="0" w:tplc="1009000F">
+      <w:start w:val="1"/>
+      <w:numFmt w:val="decimal"/>
+      <w:lvlText w:val="%1."/>
+      <w:lvlJc w:val="left"/>
+      <w:pPr>
+        <w:ind w:left="720" w:hanging="360"/>
+      </w:pPr>
+    </w:lvl>
+    <w:lvl w:ilvl="1" w:tplc="10090019" w:tentative="1">
+      <w:start w:val="1"/>
+      <w:numFmt w:val="lowerLetter"/>
+      <w:lvlText w:val="%2."/>
+      <w:lvlJc w:val="left"/>
+      <w:pPr>
+        <w:ind w:left="1440" w:hanging="360"/>
+      </w:pPr>
+    </w:lvl>
+    <w:lvl w:ilvl="2" w:tplc="1009001B" w:tentative="1">
+      <w:start w:val="1"/>
+      <w:numFmt w:val="lowerRoman"/>
+      <w:lvlText w:val="%3."/>
+      <w:lvlJc w:val="right"/>
+      <w:pPr>
+        <w:ind w:left="2160" w:hanging="180"/>
+      </w:pPr>
+    </w:lvl>
+    <w:lvl w:ilvl="3" w:tplc="1009000F" w:tentative="1">
+      <w:start w:val="1"/>
+      <w:numFmt w:val="decimal"/>
+      <w:lvlText w:val="%4."/>
+      <w:lvlJc w:val="left"/>
+      <w:pPr>
+        <w:ind w:left="2880" w:hanging="360"/>
+      </w:pPr>
+    </w:lvl>
+    <w:lvl w:ilvl="4" w:tplc="10090019" w:tentative="1">
+      <w:start w:val="1"/>
+      <w:numFmt w:val="lowerLetter"/>
+      <w:lvlText w:val="%5."/>
+      <w:lvlJc w:val="left"/>
+      <w:pPr>
+        <w:ind w:left="3600" w:hanging="360"/>
+      </w:pPr>
+    </w:lvl>
+    <w:lvl w:ilvl="5" w:tplc="1009001B" w:tentative="1">
+      <w:start w:val="1"/>
+      <w:numFmt w:val="lowerRoman"/>
+      <w:lvlText w:val="%6."/>
+      <w:lvlJc w:val="right"/>
+      <w:pPr>
+        <w:ind w:left="4320" w:hanging="180"/>
+      </w:pPr>
+    </w:lvl>
+    <w:lvl w:ilvl="6" w:tplc="1009000F" w:tentative="1">
+      <w:start w:val="1"/>
+      <w:numFmt w:val="decimal"/>
+      <w:lvlText w:val="%7."/>
+      <w:lvlJc w:val="left"/>
+      <w:pPr>
+        <w:ind w:left="5040" w:hanging="360"/>
+      </w:pPr>
+    </w:lvl>
+    <w:lvl w:ilvl="7" w:tplc="10090019" w:tentative="1">
+      <w:start w:val="1"/>
+      <w:numFmt w:val="lowerLetter"/>
+      <w:lvlText w:val="%8."/>
+      <w:lvlJc w:val="left"/>
+      <w:pPr>
+        <w:ind w:left="5760" w:hanging="360"/>
+      </w:pPr>
+    </w:lvl>
+    <w:lvl w:ilvl="8" w:tplc="1009001B" w:tentative="1">
+      <w:start w:val="1"/>
+      <w:numFmt w:val="lowerRoman"/>
+      <w:lvlText w:val="%9."/>
+      <w:lvlJc w:val="right"/>
+      <w:pPr>
+        <w:ind w:left="6480" w:hanging="180"/>
+      </w:pPr>
+    </w:lvl>
+  </w:abstractNum>
+  <w:abstractNum w:abstractNumId="12">
     <w:nsid w:val="408F6AFC"/>
     <w:multiLevelType w:val="hybridMultilevel"/>
     <w:tmpl w:val="9104ED90"/>
@@ -1817,7 +2954,7 @@
       </w:rPr>
     </w:lvl>
   </w:abstractNum>
-  <w:abstractNum w:abstractNumId="7">
+  <w:abstractNum w:abstractNumId="13">
     <w:nsid w:val="54587C3C"/>
     <w:multiLevelType w:val="hybridMultilevel"/>
     <w:tmpl w:val="74C8A954"/>
@@ -1931,29 +3068,431 @@
       </w:rPr>
     </w:lvl>
   </w:abstractNum>
+  <w:abstractNum w:abstractNumId="14">
+    <w:nsid w:val="5E1C279B"/>
+    <w:multiLevelType w:val="hybridMultilevel"/>
+    <w:tmpl w:val="B404B02E"/>
+    <w:lvl w:ilvl="0" w:tplc="649AFFA2">
+      <w:start w:val="1"/>
+      <w:numFmt w:val="bullet"/>
+      <w:suff w:val="space"/>
+      <w:lvlText w:val=""/>
+      <w:lvlJc w:val="left"/>
+      <w:pPr>
+        <w:ind w:left="533" w:hanging="176"/>
+      </w:pPr>
+      <w:rPr>
+        <w:rFonts w:ascii="Symbol" w:hAnsi="Symbol" w:hint="default"/>
+      </w:rPr>
+    </w:lvl>
+    <w:lvl w:ilvl="1" w:tplc="10090003" w:tentative="1">
+      <w:start w:val="1"/>
+      <w:numFmt w:val="bullet"/>
+      <w:lvlText w:val="o"/>
+      <w:lvlJc w:val="left"/>
+      <w:pPr>
+        <w:ind w:left="1797" w:hanging="360"/>
+      </w:pPr>
+      <w:rPr>
+        <w:rFonts w:ascii="Courier New" w:hAnsi="Courier New" w:cs="Courier New" w:hint="default"/>
+      </w:rPr>
+    </w:lvl>
+    <w:lvl w:ilvl="2" w:tplc="10090005" w:tentative="1">
+      <w:start w:val="1"/>
+      <w:numFmt w:val="bullet"/>
+      <w:lvlText w:val=""/>
+      <w:lvlJc w:val="left"/>
+      <w:pPr>
+        <w:ind w:left="2517" w:hanging="360"/>
+      </w:pPr>
+      <w:rPr>
+        <w:rFonts w:ascii="Wingdings" w:hAnsi="Wingdings" w:hint="default"/>
+      </w:rPr>
+    </w:lvl>
+    <w:lvl w:ilvl="3" w:tplc="10090001" w:tentative="1">
+      <w:start w:val="1"/>
+      <w:numFmt w:val="bullet"/>
+      <w:lvlText w:val=""/>
+      <w:lvlJc w:val="left"/>
+      <w:pPr>
+        <w:ind w:left="3237" w:hanging="360"/>
+      </w:pPr>
+      <w:rPr>
+        <w:rFonts w:ascii="Symbol" w:hAnsi="Symbol" w:hint="default"/>
+      </w:rPr>
+    </w:lvl>
+    <w:lvl w:ilvl="4" w:tplc="10090003" w:tentative="1">
+      <w:start w:val="1"/>
+      <w:numFmt w:val="bullet"/>
+      <w:lvlText w:val="o"/>
+      <w:lvlJc w:val="left"/>
+      <w:pPr>
+        <w:ind w:left="3957" w:hanging="360"/>
+      </w:pPr>
+      <w:rPr>
+        <w:rFonts w:ascii="Courier New" w:hAnsi="Courier New" w:cs="Courier New" w:hint="default"/>
+      </w:rPr>
+    </w:lvl>
+    <w:lvl w:ilvl="5" w:tplc="10090005" w:tentative="1">
+      <w:start w:val="1"/>
+      <w:numFmt w:val="bullet"/>
+      <w:lvlText w:val=""/>
+      <w:lvlJc w:val="left"/>
+      <w:pPr>
+        <w:ind w:left="4677" w:hanging="360"/>
+      </w:pPr>
+      <w:rPr>
+        <w:rFonts w:ascii="Wingdings" w:hAnsi="Wingdings" w:hint="default"/>
+      </w:rPr>
+    </w:lvl>
+    <w:lvl w:ilvl="6" w:tplc="10090001" w:tentative="1">
+      <w:start w:val="1"/>
+      <w:numFmt w:val="bullet"/>
+      <w:lvlText w:val=""/>
+      <w:lvlJc w:val="left"/>
+      <w:pPr>
+        <w:ind w:left="5397" w:hanging="360"/>
+      </w:pPr>
+      <w:rPr>
+        <w:rFonts w:ascii="Symbol" w:hAnsi="Symbol" w:hint="default"/>
+      </w:rPr>
+    </w:lvl>
+    <w:lvl w:ilvl="7" w:tplc="10090003" w:tentative="1">
+      <w:start w:val="1"/>
+      <w:numFmt w:val="bullet"/>
+      <w:lvlText w:val="o"/>
+      <w:lvlJc w:val="left"/>
+      <w:pPr>
+        <w:ind w:left="6117" w:hanging="360"/>
+      </w:pPr>
+      <w:rPr>
+        <w:rFonts w:ascii="Courier New" w:hAnsi="Courier New" w:cs="Courier New" w:hint="default"/>
+      </w:rPr>
+    </w:lvl>
+    <w:lvl w:ilvl="8" w:tplc="10090005" w:tentative="1">
+      <w:start w:val="1"/>
+      <w:numFmt w:val="bullet"/>
+      <w:lvlText w:val=""/>
+      <w:lvlJc w:val="left"/>
+      <w:pPr>
+        <w:ind w:left="6837" w:hanging="360"/>
+      </w:pPr>
+      <w:rPr>
+        <w:rFonts w:ascii="Wingdings" w:hAnsi="Wingdings" w:hint="default"/>
+      </w:rPr>
+    </w:lvl>
+  </w:abstractNum>
+  <w:abstractNum w:abstractNumId="15">
+    <w:nsid w:val="67417420"/>
+    <w:multiLevelType w:val="hybridMultilevel"/>
+    <w:tmpl w:val="2FD0971A"/>
+    <w:lvl w:ilvl="0" w:tplc="1009000F">
+      <w:start w:val="1"/>
+      <w:numFmt w:val="decimal"/>
+      <w:lvlText w:val="%1."/>
+      <w:lvlJc w:val="left"/>
+      <w:pPr>
+        <w:ind w:left="720" w:hanging="360"/>
+      </w:pPr>
+    </w:lvl>
+    <w:lvl w:ilvl="1" w:tplc="10090019" w:tentative="1">
+      <w:start w:val="1"/>
+      <w:numFmt w:val="lowerLetter"/>
+      <w:lvlText w:val="%2."/>
+      <w:lvlJc w:val="left"/>
+      <w:pPr>
+        <w:ind w:left="1440" w:hanging="360"/>
+      </w:pPr>
+    </w:lvl>
+    <w:lvl w:ilvl="2" w:tplc="1009001B" w:tentative="1">
+      <w:start w:val="1"/>
+      <w:numFmt w:val="lowerRoman"/>
+      <w:lvlText w:val="%3."/>
+      <w:lvlJc w:val="right"/>
+      <w:pPr>
+        <w:ind w:left="2160" w:hanging="180"/>
+      </w:pPr>
+    </w:lvl>
+    <w:lvl w:ilvl="3" w:tplc="1009000F" w:tentative="1">
+      <w:start w:val="1"/>
+      <w:numFmt w:val="decimal"/>
+      <w:lvlText w:val="%4."/>
+      <w:lvlJc w:val="left"/>
+      <w:pPr>
+        <w:ind w:left="2880" w:hanging="360"/>
+      </w:pPr>
+    </w:lvl>
+    <w:lvl w:ilvl="4" w:tplc="10090019" w:tentative="1">
+      <w:start w:val="1"/>
+      <w:numFmt w:val="lowerLetter"/>
+      <w:lvlText w:val="%5."/>
+      <w:lvlJc w:val="left"/>
+      <w:pPr>
+        <w:ind w:left="3600" w:hanging="360"/>
+      </w:pPr>
+    </w:lvl>
+    <w:lvl w:ilvl="5" w:tplc="1009001B" w:tentative="1">
+      <w:start w:val="1"/>
+      <w:numFmt w:val="lowerRoman"/>
+      <w:lvlText w:val="%6."/>
+      <w:lvlJc w:val="right"/>
+      <w:pPr>
+        <w:ind w:left="4320" w:hanging="180"/>
+      </w:pPr>
+    </w:lvl>
+    <w:lvl w:ilvl="6" w:tplc="1009000F" w:tentative="1">
+      <w:start w:val="1"/>
+      <w:numFmt w:val="decimal"/>
+      <w:lvlText w:val="%7."/>
+      <w:lvlJc w:val="left"/>
+      <w:pPr>
+        <w:ind w:left="5040" w:hanging="360"/>
+      </w:pPr>
+    </w:lvl>
+    <w:lvl w:ilvl="7" w:tplc="10090019" w:tentative="1">
+      <w:start w:val="1"/>
+      <w:numFmt w:val="lowerLetter"/>
+      <w:lvlText w:val="%8."/>
+      <w:lvlJc w:val="left"/>
+      <w:pPr>
+        <w:ind w:left="5760" w:hanging="360"/>
+      </w:pPr>
+    </w:lvl>
+    <w:lvl w:ilvl="8" w:tplc="1009001B" w:tentative="1">
+      <w:start w:val="1"/>
+      <w:numFmt w:val="lowerRoman"/>
+      <w:lvlText w:val="%9."/>
+      <w:lvlJc w:val="right"/>
+      <w:pPr>
+        <w:ind w:left="6480" w:hanging="180"/>
+      </w:pPr>
+    </w:lvl>
+  </w:abstractNum>
+  <w:abstractNum w:abstractNumId="16">
+    <w:nsid w:val="729E683A"/>
+    <w:multiLevelType w:val="hybridMultilevel"/>
+    <w:tmpl w:val="9CB09F54"/>
+    <w:lvl w:ilvl="0" w:tplc="1009000F">
+      <w:start w:val="1"/>
+      <w:numFmt w:val="decimal"/>
+      <w:lvlText w:val="%1."/>
+      <w:lvlJc w:val="left"/>
+      <w:pPr>
+        <w:ind w:left="964" w:hanging="360"/>
+      </w:pPr>
+    </w:lvl>
+    <w:lvl w:ilvl="1" w:tplc="10090019" w:tentative="1">
+      <w:start w:val="1"/>
+      <w:numFmt w:val="lowerLetter"/>
+      <w:lvlText w:val="%2."/>
+      <w:lvlJc w:val="left"/>
+      <w:pPr>
+        <w:ind w:left="1684" w:hanging="360"/>
+      </w:pPr>
+    </w:lvl>
+    <w:lvl w:ilvl="2" w:tplc="1009001B" w:tentative="1">
+      <w:start w:val="1"/>
+      <w:numFmt w:val="lowerRoman"/>
+      <w:lvlText w:val="%3."/>
+      <w:lvlJc w:val="right"/>
+      <w:pPr>
+        <w:ind w:left="2404" w:hanging="180"/>
+      </w:pPr>
+    </w:lvl>
+    <w:lvl w:ilvl="3" w:tplc="1009000F" w:tentative="1">
+      <w:start w:val="1"/>
+      <w:numFmt w:val="decimal"/>
+      <w:lvlText w:val="%4."/>
+      <w:lvlJc w:val="left"/>
+      <w:pPr>
+        <w:ind w:left="3124" w:hanging="360"/>
+      </w:pPr>
+    </w:lvl>
+    <w:lvl w:ilvl="4" w:tplc="10090019" w:tentative="1">
+      <w:start w:val="1"/>
+      <w:numFmt w:val="lowerLetter"/>
+      <w:lvlText w:val="%5."/>
+      <w:lvlJc w:val="left"/>
+      <w:pPr>
+        <w:ind w:left="3844" w:hanging="360"/>
+      </w:pPr>
+    </w:lvl>
+    <w:lvl w:ilvl="5" w:tplc="1009001B" w:tentative="1">
+      <w:start w:val="1"/>
+      <w:numFmt w:val="lowerRoman"/>
+      <w:lvlText w:val="%6."/>
+      <w:lvlJc w:val="right"/>
+      <w:pPr>
+        <w:ind w:left="4564" w:hanging="180"/>
+      </w:pPr>
+    </w:lvl>
+    <w:lvl w:ilvl="6" w:tplc="1009000F" w:tentative="1">
+      <w:start w:val="1"/>
+      <w:numFmt w:val="decimal"/>
+      <w:lvlText w:val="%7."/>
+      <w:lvlJc w:val="left"/>
+      <w:pPr>
+        <w:ind w:left="5284" w:hanging="360"/>
+      </w:pPr>
+    </w:lvl>
+    <w:lvl w:ilvl="7" w:tplc="10090019" w:tentative="1">
+      <w:start w:val="1"/>
+      <w:numFmt w:val="lowerLetter"/>
+      <w:lvlText w:val="%8."/>
+      <w:lvlJc w:val="left"/>
+      <w:pPr>
+        <w:ind w:left="6004" w:hanging="360"/>
+      </w:pPr>
+    </w:lvl>
+    <w:lvl w:ilvl="8" w:tplc="1009001B" w:tentative="1">
+      <w:start w:val="1"/>
+      <w:numFmt w:val="lowerRoman"/>
+      <w:lvlText w:val="%9."/>
+      <w:lvlJc w:val="right"/>
+      <w:pPr>
+        <w:ind w:left="6724" w:hanging="180"/>
+      </w:pPr>
+    </w:lvl>
+  </w:abstractNum>
+  <w:abstractNum w:abstractNumId="17">
+    <w:nsid w:val="7BCD3345"/>
+    <w:multiLevelType w:val="hybridMultilevel"/>
+    <w:tmpl w:val="5C442B9C"/>
+    <w:lvl w:ilvl="0" w:tplc="1009000F">
+      <w:start w:val="1"/>
+      <w:numFmt w:val="decimal"/>
+      <w:lvlText w:val="%1."/>
+      <w:lvlJc w:val="left"/>
+      <w:pPr>
+        <w:ind w:left="964" w:hanging="360"/>
+      </w:pPr>
+    </w:lvl>
+    <w:lvl w:ilvl="1" w:tplc="10090019" w:tentative="1">
+      <w:start w:val="1"/>
+      <w:numFmt w:val="lowerLetter"/>
+      <w:lvlText w:val="%2."/>
+      <w:lvlJc w:val="left"/>
+      <w:pPr>
+        <w:ind w:left="1684" w:hanging="360"/>
+      </w:pPr>
+    </w:lvl>
+    <w:lvl w:ilvl="2" w:tplc="1009001B" w:tentative="1">
+      <w:start w:val="1"/>
+      <w:numFmt w:val="lowerRoman"/>
+      <w:lvlText w:val="%3."/>
+      <w:lvlJc w:val="right"/>
+      <w:pPr>
+        <w:ind w:left="2404" w:hanging="180"/>
+      </w:pPr>
+    </w:lvl>
+    <w:lvl w:ilvl="3" w:tplc="1009000F" w:tentative="1">
+      <w:start w:val="1"/>
+      <w:numFmt w:val="decimal"/>
+      <w:lvlText w:val="%4."/>
+      <w:lvlJc w:val="left"/>
+      <w:pPr>
+        <w:ind w:left="3124" w:hanging="360"/>
+      </w:pPr>
+    </w:lvl>
+    <w:lvl w:ilvl="4" w:tplc="10090019" w:tentative="1">
+      <w:start w:val="1"/>
+      <w:numFmt w:val="lowerLetter"/>
+      <w:lvlText w:val="%5."/>
+      <w:lvlJc w:val="left"/>
+      <w:pPr>
+        <w:ind w:left="3844" w:hanging="360"/>
+      </w:pPr>
+    </w:lvl>
+    <w:lvl w:ilvl="5" w:tplc="1009001B" w:tentative="1">
+      <w:start w:val="1"/>
+      <w:numFmt w:val="lowerRoman"/>
+      <w:lvlText w:val="%6."/>
+      <w:lvlJc w:val="right"/>
+      <w:pPr>
+        <w:ind w:left="4564" w:hanging="180"/>
+      </w:pPr>
+    </w:lvl>
+    <w:lvl w:ilvl="6" w:tplc="1009000F" w:tentative="1">
+      <w:start w:val="1"/>
+      <w:numFmt w:val="decimal"/>
+      <w:lvlText w:val="%7."/>
+      <w:lvlJc w:val="left"/>
+      <w:pPr>
+        <w:ind w:left="5284" w:hanging="360"/>
+      </w:pPr>
+    </w:lvl>
+    <w:lvl w:ilvl="7" w:tplc="10090019" w:tentative="1">
+      <w:start w:val="1"/>
+      <w:numFmt w:val="lowerLetter"/>
+      <w:lvlText w:val="%8."/>
+      <w:lvlJc w:val="left"/>
+      <w:pPr>
+        <w:ind w:left="6004" w:hanging="360"/>
+      </w:pPr>
+    </w:lvl>
+    <w:lvl w:ilvl="8" w:tplc="1009001B" w:tentative="1">
+      <w:start w:val="1"/>
+      <w:numFmt w:val="lowerRoman"/>
+      <w:lvlText w:val="%9."/>
+      <w:lvlJc w:val="right"/>
+      <w:pPr>
+        <w:ind w:left="6724" w:hanging="180"/>
+      </w:pPr>
+    </w:lvl>
+  </w:abstractNum>
   <w:num w:numId="1">
+    <w:abstractNumId w:val="10"/>
+  </w:num>
+  <w:num w:numId="2">
     <w:abstractNumId w:val="5"/>
   </w:num>
-  <w:num w:numId="2">
-    <w:abstractNumId w:val="1"/>
-  </w:num>
   <w:num w:numId="3">
-    <w:abstractNumId w:val="2"/>
+    <w:abstractNumId w:val="6"/>
   </w:num>
   <w:num w:numId="4">
-    <w:abstractNumId w:val="4"/>
+    <w:abstractNumId w:val="9"/>
   </w:num>
   <w:num w:numId="5">
-    <w:abstractNumId w:val="6"/>
+    <w:abstractNumId w:val="12"/>
   </w:num>
   <w:num w:numId="6">
     <w:abstractNumId w:val="0"/>
   </w:num>
   <w:num w:numId="7">
+    <w:abstractNumId w:val="13"/>
+  </w:num>
+  <w:num w:numId="8">
+    <w:abstractNumId w:val="8"/>
+  </w:num>
+  <w:num w:numId="9">
+    <w:abstractNumId w:val="3"/>
+  </w:num>
+  <w:num w:numId="10">
+    <w:abstractNumId w:val="16"/>
+  </w:num>
+  <w:num w:numId="11">
+    <w:abstractNumId w:val="4"/>
+  </w:num>
+  <w:num w:numId="12">
     <w:abstractNumId w:val="7"/>
   </w:num>
-  <w:num w:numId="8">
-    <w:abstractNumId w:val="3"/>
+  <w:num w:numId="13">
+    <w:abstractNumId w:val="17"/>
+  </w:num>
+  <w:num w:numId="14">
+    <w:abstractNumId w:val="1"/>
+  </w:num>
+  <w:num w:numId="15">
+    <w:abstractNumId w:val="11"/>
+  </w:num>
+  <w:num w:numId="16">
+    <w:abstractNumId w:val="15"/>
+  </w:num>
+  <w:num w:numId="17">
+    <w:abstractNumId w:val="2"/>
+  </w:num>
+  <w:num w:numId="18">
+    <w:abstractNumId w:val="14"/>
   </w:num>
 </w:numbering>
 </file>

</xml_diff>